<commit_message>
-Added sales letter -updated pitch docs
</commit_message>
<xml_diff>
--- a/Haunted Mansion/Pitch/Pitch Document.docx
+++ b/Haunted Mansion/Pitch/Pitch Document.docx
@@ -1,11 +1,10 @@
 
 <file path=word/document.xml><?xml version="1.0" encoding="utf-8"?>
-<w:document xmlns:wpc="http://schemas.microsoft.com/office/word/2010/wordprocessingCanvas" xmlns:mc="http://schemas.openxmlformats.org/markup-compatibility/2006" xmlns:o="urn:schemas-microsoft-com:office:office" xmlns:r="http://schemas.openxmlformats.org/officeDocument/2006/relationships" xmlns:m="http://schemas.openxmlformats.org/officeDocument/2006/math" xmlns:v="urn:schemas-microsoft-com:vml" xmlns:wp14="http://schemas.microsoft.com/office/word/2010/wordprocessingDrawing" xmlns:wp="http://schemas.openxmlformats.org/drawingml/2006/wordprocessingDrawing" xmlns:w10="urn:schemas-microsoft-com:office:word" xmlns:w="http://schemas.openxmlformats.org/wordprocessingml/2006/main" xmlns:w14="http://schemas.microsoft.com/office/word/2010/wordml" xmlns:wpg="http://schemas.microsoft.com/office/word/2010/wordprocessingGroup" xmlns:wpi="http://schemas.microsoft.com/office/word/2010/wordprocessingInk" xmlns:wne="http://schemas.microsoft.com/office/word/2006/wordml" xmlns:wps="http://schemas.microsoft.com/office/word/2010/wordprocessingShape" mc:Ignorable="w14 wp14">
+<w:document xmlns:wpc="http://schemas.microsoft.com/office/word/2010/wordprocessingCanvas" xmlns:mc="http://schemas.openxmlformats.org/markup-compatibility/2006" xmlns:o="urn:schemas-microsoft-com:office:office" xmlns:r="http://schemas.openxmlformats.org/officeDocument/2006/relationships" xmlns:m="http://schemas.openxmlformats.org/officeDocument/2006/math" xmlns:v="urn:schemas-microsoft-com:vml" xmlns:wp14="http://schemas.microsoft.com/office/word/2010/wordprocessingDrawing" xmlns:wp="http://schemas.openxmlformats.org/drawingml/2006/wordprocessingDrawing" xmlns:w10="urn:schemas-microsoft-com:office:word" xmlns:w="http://schemas.openxmlformats.org/wordprocessingml/2006/main" xmlns:w14="http://schemas.microsoft.com/office/word/2010/wordml" xmlns:w15="http://schemas.microsoft.com/office/word/2012/wordml" xmlns:wpg="http://schemas.microsoft.com/office/word/2010/wordprocessingGroup" xmlns:wpi="http://schemas.microsoft.com/office/word/2010/wordprocessingInk" xmlns:wne="http://schemas.microsoft.com/office/word/2006/wordml" xmlns:wps="http://schemas.microsoft.com/office/word/2010/wordprocessingShape" mc:Ignorable="w14 w15 wp14">
   <w:body>
     <w:p>
       <w:pPr>
         <w:pStyle w:val="TitleA"/>
-        <w:jc w:val="left"/>
       </w:pPr>
     </w:p>
     <w:p>
@@ -13,10 +12,7 @@
         <w:pStyle w:val="TitleA"/>
       </w:pPr>
       <w:r>
-        <w:t>The Oms-Or</w:t>
-      </w:r>
-      <w:r>
-        <w:t xml:space="preserve"> Mansion</w:t>
+        <w:t>Night on Ravenhill</w:t>
       </w:r>
     </w:p>
     <w:p/>
@@ -82,6 +78,7 @@
                               <w:jc w:val="center"/>
                               <w:rPr>
                                 <w:b/>
+                                <w:color w:val="FFFFFF" w:themeColor="background1"/>
                                 <w:sz w:val="52"/>
                                 <w:szCs w:val="72"/>
                                 <w14:shadow w14:blurRad="87998" w14:dist="50800" w14:dir="5040000" w14:sx="100000" w14:sy="100000" w14:kx="0" w14:ky="0" w14:algn="tl">
@@ -96,43 +93,6 @@
                                   <w14:prstDash w14:val="solid"/>
                                   <w14:round/>
                                 </w14:textOutline>
-                                <w14:textFill>
-                                  <w14:gradFill>
-                                    <w14:gsLst>
-                                      <w14:gs w14:pos="0">
-                                        <w14:schemeClr w14:val="accent4">
-                                          <w14:tint w14:val="70000"/>
-                                          <w14:satMod w14:val="200000"/>
-                                        </w14:schemeClr>
-                                      </w14:gs>
-                                      <w14:gs w14:pos="40000">
-                                        <w14:schemeClr w14:val="accent4">
-                                          <w14:tint w14:val="90000"/>
-                                          <w14:satMod w14:val="130000"/>
-                                        </w14:schemeClr>
-                                      </w14:gs>
-                                      <w14:gs w14:pos="50000">
-                                        <w14:schemeClr w14:val="accent4">
-                                          <w14:tint w14:val="90000"/>
-                                          <w14:satMod w14:val="130000"/>
-                                        </w14:schemeClr>
-                                      </w14:gs>
-                                      <w14:gs w14:pos="68000">
-                                        <w14:schemeClr w14:val="accent4">
-                                          <w14:tint w14:val="90000"/>
-                                          <w14:satMod w14:val="130000"/>
-                                        </w14:schemeClr>
-                                      </w14:gs>
-                                      <w14:gs w14:pos="100000">
-                                        <w14:schemeClr w14:val="accent4">
-                                          <w14:tint w14:val="70000"/>
-                                          <w14:satMod w14:val="200000"/>
-                                        </w14:schemeClr>
-                                      </w14:gs>
-                                    </w14:gsLst>
-                                    <w14:lin w14:ang="5400000" w14:scaled="0"/>
-                                  </w14:gradFill>
-                                </w14:textFill>
                                 <w14:props3d w14:extrusionH="0" w14:contourW="0" w14:prstMaterial="softEdge">
                                   <w14:bevelT w14:w="29209" w14:h="16510" w14:prst="circle"/>
                                   <w14:contourClr>
@@ -146,6 +106,7 @@
                             <w:r>
                               <w:rPr>
                                 <w:b/>
+                                <w:color w:val="FFFFFF" w:themeColor="background1"/>
                                 <w:sz w:val="52"/>
                                 <w:szCs w:val="72"/>
                                 <w14:shadow w14:blurRad="87998" w14:dist="50800" w14:dir="5040000" w14:sx="100000" w14:sy="100000" w14:kx="0" w14:ky="0" w14:algn="tl">
@@ -160,43 +121,6 @@
                                   <w14:prstDash w14:val="solid"/>
                                   <w14:round/>
                                 </w14:textOutline>
-                                <w14:textFill>
-                                  <w14:gradFill>
-                                    <w14:gsLst>
-                                      <w14:gs w14:pos="0">
-                                        <w14:schemeClr w14:val="accent4">
-                                          <w14:tint w14:val="70000"/>
-                                          <w14:satMod w14:val="200000"/>
-                                        </w14:schemeClr>
-                                      </w14:gs>
-                                      <w14:gs w14:pos="40000">
-                                        <w14:schemeClr w14:val="accent4">
-                                          <w14:tint w14:val="90000"/>
-                                          <w14:satMod w14:val="130000"/>
-                                        </w14:schemeClr>
-                                      </w14:gs>
-                                      <w14:gs w14:pos="50000">
-                                        <w14:schemeClr w14:val="accent4">
-                                          <w14:tint w14:val="90000"/>
-                                          <w14:satMod w14:val="130000"/>
-                                        </w14:schemeClr>
-                                      </w14:gs>
-                                      <w14:gs w14:pos="68000">
-                                        <w14:schemeClr w14:val="accent4">
-                                          <w14:tint w14:val="90000"/>
-                                          <w14:satMod w14:val="130000"/>
-                                        </w14:schemeClr>
-                                      </w14:gs>
-                                      <w14:gs w14:pos="100000">
-                                        <w14:schemeClr w14:val="accent4">
-                                          <w14:tint w14:val="70000"/>
-                                          <w14:satMod w14:val="200000"/>
-                                        </w14:schemeClr>
-                                      </w14:gs>
-                                    </w14:gsLst>
-                                    <w14:lin w14:ang="5400000" w14:scaled="0"/>
-                                  </w14:gradFill>
-                                </w14:textFill>
                                 <w14:props3d w14:extrusionH="0" w14:contourW="0" w14:prstMaterial="softEdge">
                                   <w14:bevelT w14:w="29209" w14:h="16510" w14:prst="circle"/>
                                   <w14:contourClr>
@@ -206,7 +130,36 @@
                                   </w14:contourClr>
                                 </w14:props3d>
                               </w:rPr>
-                              <w:t>Worldwide Haunted Board Game!</w:t>
+                              <w:t xml:space="preserve">Worldwide </w:t>
+                            </w:r>
+                            <w:r>
+                              <w:rPr>
+                                <w:b/>
+                                <w:color w:val="FFFFFF" w:themeColor="background1"/>
+                                <w:sz w:val="52"/>
+                                <w:szCs w:val="72"/>
+                                <w14:shadow w14:blurRad="87998" w14:dist="50800" w14:dir="5040000" w14:sx="100000" w14:sy="100000" w14:kx="0" w14:ky="0" w14:algn="tl">
+                                  <w14:schemeClr w14:val="accent4">
+                                    <w14:alpha w14:val="55000"/>
+                                    <w14:tint w14:val="80000"/>
+                                    <w14:satMod w14:val="250000"/>
+                                  </w14:schemeClr>
+                                </w14:shadow>
+                                <w14:textOutline w14:w="0" w14:cap="flat" w14:cmpd="sng" w14:algn="ctr">
+                                  <w14:noFill/>
+                                  <w14:prstDash w14:val="solid"/>
+                                  <w14:round/>
+                                </w14:textOutline>
+                                <w14:props3d w14:extrusionH="0" w14:contourW="0" w14:prstMaterial="softEdge">
+                                  <w14:bevelT w14:w="29209" w14:h="16510" w14:prst="circle"/>
+                                  <w14:contourClr>
+                                    <w14:schemeClr w14:val="accent4">
+                                      <w14:alpha w14:val="5000"/>
+                                    </w14:schemeClr>
+                                  </w14:contourClr>
+                                </w14:props3d>
+                              </w:rPr>
+                              <w:t>Team Survival Horror</w:t>
                             </w:r>
                           </w:p>
                         </w:txbxContent>
@@ -247,7 +200,7 @@
           </mc:Choice>
           <mc:Fallback>
             <w:pict>
-              <v:shapetype id="_x0000_t202" coordsize="21600,21600" o:spt="202" path="m,l,21600r21600,l21600,xe">
+              <v:shapetype w14:anchorId="7415B634" id="_x0000_t202" coordsize="21600,21600" o:spt="202" path="m,l,21600r21600,l21600,xe">
                 <v:stroke joinstyle="miter"/>
                 <v:path gradientshapeok="t" o:connecttype="rect"/>
               </v:shapetype>
@@ -260,6 +213,7 @@
                         <w:jc w:val="center"/>
                         <w:rPr>
                           <w:b/>
+                          <w:color w:val="FFFFFF" w:themeColor="background1"/>
                           <w:sz w:val="52"/>
                           <w:szCs w:val="72"/>
                           <w14:shadow w14:blurRad="87998" w14:dist="50800" w14:dir="5040000" w14:sx="100000" w14:sy="100000" w14:kx="0" w14:ky="0" w14:algn="tl">
@@ -274,43 +228,6 @@
                             <w14:prstDash w14:val="solid"/>
                             <w14:round/>
                           </w14:textOutline>
-                          <w14:textFill>
-                            <w14:gradFill>
-                              <w14:gsLst>
-                                <w14:gs w14:pos="0">
-                                  <w14:schemeClr w14:val="accent4">
-                                    <w14:tint w14:val="70000"/>
-                                    <w14:satMod w14:val="200000"/>
-                                  </w14:schemeClr>
-                                </w14:gs>
-                                <w14:gs w14:pos="40000">
-                                  <w14:schemeClr w14:val="accent4">
-                                    <w14:tint w14:val="90000"/>
-                                    <w14:satMod w14:val="130000"/>
-                                  </w14:schemeClr>
-                                </w14:gs>
-                                <w14:gs w14:pos="50000">
-                                  <w14:schemeClr w14:val="accent4">
-                                    <w14:tint w14:val="90000"/>
-                                    <w14:satMod w14:val="130000"/>
-                                  </w14:schemeClr>
-                                </w14:gs>
-                                <w14:gs w14:pos="68000">
-                                  <w14:schemeClr w14:val="accent4">
-                                    <w14:tint w14:val="90000"/>
-                                    <w14:satMod w14:val="130000"/>
-                                  </w14:schemeClr>
-                                </w14:gs>
-                                <w14:gs w14:pos="100000">
-                                  <w14:schemeClr w14:val="accent4">
-                                    <w14:tint w14:val="70000"/>
-                                    <w14:satMod w14:val="200000"/>
-                                  </w14:schemeClr>
-                                </w14:gs>
-                              </w14:gsLst>
-                              <w14:lin w14:ang="5400000" w14:scaled="0"/>
-                            </w14:gradFill>
-                          </w14:textFill>
                           <w14:props3d w14:extrusionH="0" w14:contourW="0" w14:prstMaterial="softEdge">
                             <w14:bevelT w14:w="29209" w14:h="16510" w14:prst="circle"/>
                             <w14:contourClr>
@@ -324,6 +241,7 @@
                       <w:r>
                         <w:rPr>
                           <w:b/>
+                          <w:color w:val="FFFFFF" w:themeColor="background1"/>
                           <w:sz w:val="52"/>
                           <w:szCs w:val="72"/>
                           <w14:shadow w14:blurRad="87998" w14:dist="50800" w14:dir="5040000" w14:sx="100000" w14:sy="100000" w14:kx="0" w14:ky="0" w14:algn="tl">
@@ -338,43 +256,6 @@
                             <w14:prstDash w14:val="solid"/>
                             <w14:round/>
                           </w14:textOutline>
-                          <w14:textFill>
-                            <w14:gradFill>
-                              <w14:gsLst>
-                                <w14:gs w14:pos="0">
-                                  <w14:schemeClr w14:val="accent4">
-                                    <w14:tint w14:val="70000"/>
-                                    <w14:satMod w14:val="200000"/>
-                                  </w14:schemeClr>
-                                </w14:gs>
-                                <w14:gs w14:pos="40000">
-                                  <w14:schemeClr w14:val="accent4">
-                                    <w14:tint w14:val="90000"/>
-                                    <w14:satMod w14:val="130000"/>
-                                  </w14:schemeClr>
-                                </w14:gs>
-                                <w14:gs w14:pos="50000">
-                                  <w14:schemeClr w14:val="accent4">
-                                    <w14:tint w14:val="90000"/>
-                                    <w14:satMod w14:val="130000"/>
-                                  </w14:schemeClr>
-                                </w14:gs>
-                                <w14:gs w14:pos="68000">
-                                  <w14:schemeClr w14:val="accent4">
-                                    <w14:tint w14:val="90000"/>
-                                    <w14:satMod w14:val="130000"/>
-                                  </w14:schemeClr>
-                                </w14:gs>
-                                <w14:gs w14:pos="100000">
-                                  <w14:schemeClr w14:val="accent4">
-                                    <w14:tint w14:val="70000"/>
-                                    <w14:satMod w14:val="200000"/>
-                                  </w14:schemeClr>
-                                </w14:gs>
-                              </w14:gsLst>
-                              <w14:lin w14:ang="5400000" w14:scaled="0"/>
-                            </w14:gradFill>
-                          </w14:textFill>
                           <w14:props3d w14:extrusionH="0" w14:contourW="0" w14:prstMaterial="softEdge">
                             <w14:bevelT w14:w="29209" w14:h="16510" w14:prst="circle"/>
                             <w14:contourClr>
@@ -384,7 +265,36 @@
                             </w14:contourClr>
                           </w14:props3d>
                         </w:rPr>
-                        <w:t>Worldwide Haunted Board Game!</w:t>
+                        <w:t xml:space="preserve">Worldwide </w:t>
+                      </w:r>
+                      <w:r>
+                        <w:rPr>
+                          <w:b/>
+                          <w:color w:val="FFFFFF" w:themeColor="background1"/>
+                          <w:sz w:val="52"/>
+                          <w:szCs w:val="72"/>
+                          <w14:shadow w14:blurRad="87998" w14:dist="50800" w14:dir="5040000" w14:sx="100000" w14:sy="100000" w14:kx="0" w14:ky="0" w14:algn="tl">
+                            <w14:schemeClr w14:val="accent4">
+                              <w14:alpha w14:val="55000"/>
+                              <w14:tint w14:val="80000"/>
+                              <w14:satMod w14:val="250000"/>
+                            </w14:schemeClr>
+                          </w14:shadow>
+                          <w14:textOutline w14:w="0" w14:cap="flat" w14:cmpd="sng" w14:algn="ctr">
+                            <w14:noFill/>
+                            <w14:prstDash w14:val="solid"/>
+                            <w14:round/>
+                          </w14:textOutline>
+                          <w14:props3d w14:extrusionH="0" w14:contourW="0" w14:prstMaterial="softEdge">
+                            <w14:bevelT w14:w="29209" w14:h="16510" w14:prst="circle"/>
+                            <w14:contourClr>
+                              <w14:schemeClr w14:val="accent4">
+                                <w14:alpha w14:val="5000"/>
+                              </w14:schemeClr>
+                            </w14:contourClr>
+                          </w14:props3d>
+                        </w:rPr>
+                        <w:t>Team Survival Horror</w:t>
                       </w:r>
                     </w:p>
                   </w:txbxContent>
@@ -495,7 +405,7 @@
                     </pic:cNvPicPr>
                   </pic:nvPicPr>
                   <pic:blipFill>
-                    <a:blip r:embed="rId7">
+                    <a:blip r:embed="rId6">
                       <a:extLst>
                         <a:ext uri="{28A0092B-C50C-407E-A947-70E740481C1C}">
                           <a14:useLocalDpi xmlns:a14="http://schemas.microsoft.com/office/drawing/2010/main" val="0"/>
@@ -702,18 +612,20 @@
         <w:t xml:space="preserve"> try</w:t>
       </w:r>
       <w:r>
-        <w:t xml:space="preserve">ing to survival a night at The </w:t>
+        <w:t xml:space="preserve">ing to survival a night on </w:t>
       </w:r>
       <w:proofErr w:type="spellStart"/>
       <w:r>
-        <w:t>Oms</w:t>
+        <w:t>Rave</w:t>
+      </w:r>
+      <w:bookmarkStart w:id="0" w:name="_GoBack"/>
+      <w:bookmarkEnd w:id="0"/>
+      <w:r>
+        <w:t>nhill</w:t>
       </w:r>
       <w:proofErr w:type="spellEnd"/>
       <w:r>
-        <w:t>-Or</w:t>
-      </w:r>
-      <w:r>
-        <w:t xml:space="preserve"> Mansion.</w:t>
+        <w:t>.</w:t>
       </w:r>
     </w:p>
     <w:p>
@@ -870,7 +782,7 @@
                     </pic:cNvPicPr>
                   </pic:nvPicPr>
                   <pic:blipFill>
-                    <a:blip r:embed="rId8">
+                    <a:blip r:embed="rId7">
                       <a:extLst>
                         <a:ext uri="{28A0092B-C50C-407E-A947-70E740481C1C}">
                           <a14:useLocalDpi xmlns:a14="http://schemas.microsoft.com/office/drawing/2010/main" val="0"/>
@@ -938,10 +850,7 @@
       </w:r>
     </w:p>
     <w:p/>
-    <w:p>
-      <w:bookmarkStart w:id="0" w:name="_GoBack"/>
-      <w:bookmarkEnd w:id="0"/>
-    </w:p>
+    <w:p/>
     <w:p>
       <w:r>
         <w:tab/>
@@ -990,7 +899,7 @@
 </file>
 
 <file path=word/numbering.xml><?xml version="1.0" encoding="utf-8"?>
-<w:numbering xmlns:wpc="http://schemas.microsoft.com/office/word/2010/wordprocessingCanvas" xmlns:mc="http://schemas.openxmlformats.org/markup-compatibility/2006" xmlns:o="urn:schemas-microsoft-com:office:office" xmlns:r="http://schemas.openxmlformats.org/officeDocument/2006/relationships" xmlns:m="http://schemas.openxmlformats.org/officeDocument/2006/math" xmlns:v="urn:schemas-microsoft-com:vml" xmlns:wp14="http://schemas.microsoft.com/office/word/2010/wordprocessingDrawing" xmlns:wp="http://schemas.openxmlformats.org/drawingml/2006/wordprocessingDrawing" xmlns:w10="urn:schemas-microsoft-com:office:word" xmlns:w="http://schemas.openxmlformats.org/wordprocessingml/2006/main" xmlns:w14="http://schemas.microsoft.com/office/word/2010/wordml" xmlns:wpg="http://schemas.microsoft.com/office/word/2010/wordprocessingGroup" xmlns:wpi="http://schemas.microsoft.com/office/word/2010/wordprocessingInk" xmlns:wne="http://schemas.microsoft.com/office/word/2006/wordml" xmlns:wps="http://schemas.microsoft.com/office/word/2010/wordprocessingShape" mc:Ignorable="w14 wp14">
+<w:numbering xmlns:wpc="http://schemas.microsoft.com/office/word/2010/wordprocessingCanvas" xmlns:mc="http://schemas.openxmlformats.org/markup-compatibility/2006" xmlns:o="urn:schemas-microsoft-com:office:office" xmlns:r="http://schemas.openxmlformats.org/officeDocument/2006/relationships" xmlns:m="http://schemas.openxmlformats.org/officeDocument/2006/math" xmlns:v="urn:schemas-microsoft-com:vml" xmlns:wp14="http://schemas.microsoft.com/office/word/2010/wordprocessingDrawing" xmlns:wp="http://schemas.openxmlformats.org/drawingml/2006/wordprocessingDrawing" xmlns:w10="urn:schemas-microsoft-com:office:word" xmlns:w="http://schemas.openxmlformats.org/wordprocessingml/2006/main" xmlns:w14="http://schemas.microsoft.com/office/word/2010/wordml" xmlns:w15="http://schemas.microsoft.com/office/word/2012/wordml" xmlns:wpg="http://schemas.microsoft.com/office/word/2010/wordprocessingGroup" xmlns:wpi="http://schemas.microsoft.com/office/word/2010/wordprocessingInk" xmlns:wne="http://schemas.microsoft.com/office/word/2006/wordml" xmlns:wps="http://schemas.microsoft.com/office/word/2010/wordprocessingShape" mc:Ignorable="w14 w15 wp14">
   <w:abstractNum w:abstractNumId="0">
     <w:nsid w:val="00000001"/>
     <w:multiLevelType w:val="multilevel"/>
@@ -1744,7 +1653,7 @@
 </file>
 
 <file path=word/styles.xml><?xml version="1.0" encoding="utf-8"?>
-<w:styles xmlns:mc="http://schemas.openxmlformats.org/markup-compatibility/2006" xmlns:r="http://schemas.openxmlformats.org/officeDocument/2006/relationships" xmlns:w="http://schemas.openxmlformats.org/wordprocessingml/2006/main" xmlns:w14="http://schemas.microsoft.com/office/word/2010/wordml" mc:Ignorable="w14">
+<w:styles xmlns:mc="http://schemas.openxmlformats.org/markup-compatibility/2006" xmlns:r="http://schemas.openxmlformats.org/officeDocument/2006/relationships" xmlns:w="http://schemas.openxmlformats.org/wordprocessingml/2006/main" xmlns:w14="http://schemas.microsoft.com/office/word/2010/wordml" xmlns:w15="http://schemas.microsoft.com/office/word/2012/wordml" mc:Ignorable="w14 w15">
   <w:docDefaults>
     <w:rPrDefault>
       <w:rPr>
@@ -1756,144 +1665,378 @@
     </w:rPrDefault>
     <w:pPrDefault/>
   </w:docDefaults>
-  <w:latentStyles w:defLockedState="0" w:defUIPriority="99" w:defSemiHidden="1" w:defUnhideWhenUsed="1" w:defQFormat="0" w:count="267">
-    <w:lsdException w:name="Normal" w:semiHidden="0" w:uiPriority="0" w:unhideWhenUsed="0" w:qFormat="1"/>
-    <w:lsdException w:name="heading 1" w:semiHidden="0" w:uiPriority="9" w:unhideWhenUsed="0" w:qFormat="1"/>
-    <w:lsdException w:name="heading 2" w:uiPriority="9" w:qFormat="1"/>
-    <w:lsdException w:name="heading 3" w:uiPriority="9" w:qFormat="1"/>
-    <w:lsdException w:name="heading 4" w:uiPriority="9" w:qFormat="1"/>
-    <w:lsdException w:name="heading 5" w:uiPriority="9" w:qFormat="1"/>
-    <w:lsdException w:name="heading 6" w:uiPriority="9" w:qFormat="1"/>
-    <w:lsdException w:name="heading 7" w:uiPriority="9" w:qFormat="1"/>
-    <w:lsdException w:name="heading 8" w:uiPriority="9" w:qFormat="1"/>
-    <w:lsdException w:name="heading 9" w:uiPriority="9" w:qFormat="1"/>
-    <w:lsdException w:name="toc 1" w:uiPriority="39"/>
-    <w:lsdException w:name="toc 2" w:uiPriority="39"/>
-    <w:lsdException w:name="toc 3" w:uiPriority="39"/>
-    <w:lsdException w:name="toc 4" w:uiPriority="39"/>
-    <w:lsdException w:name="toc 5" w:uiPriority="39"/>
-    <w:lsdException w:name="toc 6" w:uiPriority="39"/>
-    <w:lsdException w:name="toc 7" w:uiPriority="39"/>
-    <w:lsdException w:name="toc 8" w:uiPriority="39"/>
-    <w:lsdException w:name="toc 9" w:uiPriority="39"/>
-    <w:lsdException w:name="caption" w:uiPriority="35" w:qFormat="1"/>
-    <w:lsdException w:name="Title" w:semiHidden="0" w:uiPriority="10" w:unhideWhenUsed="0" w:qFormat="1"/>
-    <w:lsdException w:name="Default Paragraph Font" w:uiPriority="1"/>
-    <w:lsdException w:name="Subtitle" w:semiHidden="0" w:uiPriority="11" w:unhideWhenUsed="0" w:qFormat="1"/>
-    <w:lsdException w:name="Strong" w:semiHidden="0" w:uiPriority="22" w:unhideWhenUsed="0" w:qFormat="1"/>
-    <w:lsdException w:name="Emphasis" w:semiHidden="0" w:uiPriority="20" w:unhideWhenUsed="0" w:qFormat="1"/>
-    <w:lsdException w:name="Table Grid" w:semiHidden="0" w:uiPriority="59" w:unhideWhenUsed="0"/>
-    <w:lsdException w:name="Placeholder Text" w:unhideWhenUsed="0"/>
-    <w:lsdException w:name="No Spacing" w:semiHidden="0" w:uiPriority="1" w:unhideWhenUsed="0" w:qFormat="1"/>
-    <w:lsdException w:name="Light Shading" w:semiHidden="0" w:uiPriority="60" w:unhideWhenUsed="0"/>
-    <w:lsdException w:name="Light List" w:semiHidden="0" w:uiPriority="61" w:unhideWhenUsed="0"/>
-    <w:lsdException w:name="Light Grid" w:semiHidden="0" w:uiPriority="62" w:unhideWhenUsed="0"/>
-    <w:lsdException w:name="Medium Shading 1" w:semiHidden="0" w:uiPriority="63" w:unhideWhenUsed="0"/>
-    <w:lsdException w:name="Medium Shading 2" w:semiHidden="0" w:uiPriority="64" w:unhideWhenUsed="0"/>
-    <w:lsdException w:name="Medium List 1" w:semiHidden="0" w:uiPriority="65" w:unhideWhenUsed="0"/>
-    <w:lsdException w:name="Medium List 2" w:semiHidden="0" w:uiPriority="66" w:unhideWhenUsed="0"/>
-    <w:lsdException w:name="Medium Grid 1" w:semiHidden="0" w:uiPriority="67" w:unhideWhenUsed="0"/>
-    <w:lsdException w:name="Medium Grid 2" w:semiHidden="0" w:uiPriority="68" w:unhideWhenUsed="0"/>
-    <w:lsdException w:name="Medium Grid 3" w:semiHidden="0" w:uiPriority="69" w:unhideWhenUsed="0"/>
-    <w:lsdException w:name="Dark List" w:semiHidden="0" w:uiPriority="70" w:unhideWhenUsed="0"/>
-    <w:lsdException w:name="Colorful Shading" w:semiHidden="0" w:uiPriority="71" w:unhideWhenUsed="0"/>
-    <w:lsdException w:name="Colorful List" w:semiHidden="0" w:uiPriority="72" w:unhideWhenUsed="0"/>
-    <w:lsdException w:name="Colorful Grid" w:semiHidden="0" w:uiPriority="73" w:unhideWhenUsed="0"/>
-    <w:lsdException w:name="Light Shading Accent 1" w:semiHidden="0" w:uiPriority="60" w:unhideWhenUsed="0"/>
-    <w:lsdException w:name="Light List Accent 1" w:semiHidden="0" w:uiPriority="61" w:unhideWhenUsed="0"/>
-    <w:lsdException w:name="Light Grid Accent 1" w:semiHidden="0" w:uiPriority="62" w:unhideWhenUsed="0"/>
-    <w:lsdException w:name="Medium Shading 1 Accent 1" w:semiHidden="0" w:uiPriority="63" w:unhideWhenUsed="0"/>
-    <w:lsdException w:name="Medium Shading 2 Accent 1" w:semiHidden="0" w:uiPriority="64" w:unhideWhenUsed="0"/>
-    <w:lsdException w:name="Medium List 1 Accent 1" w:semiHidden="0" w:uiPriority="65" w:unhideWhenUsed="0"/>
-    <w:lsdException w:name="Revision" w:unhideWhenUsed="0"/>
-    <w:lsdException w:name="List Paragraph" w:semiHidden="0" w:uiPriority="34" w:unhideWhenUsed="0" w:qFormat="1"/>
-    <w:lsdException w:name="Quote" w:semiHidden="0" w:uiPriority="29" w:unhideWhenUsed="0" w:qFormat="1"/>
-    <w:lsdException w:name="Intense Quote" w:semiHidden="0" w:uiPriority="30" w:unhideWhenUsed="0" w:qFormat="1"/>
-    <w:lsdException w:name="Medium List 2 Accent 1" w:semiHidden="0" w:uiPriority="66" w:unhideWhenUsed="0"/>
-    <w:lsdException w:name="Medium Grid 1 Accent 1" w:semiHidden="0" w:uiPriority="67" w:unhideWhenUsed="0"/>
-    <w:lsdException w:name="Medium Grid 2 Accent 1" w:semiHidden="0" w:uiPriority="68" w:unhideWhenUsed="0"/>
-    <w:lsdException w:name="Medium Grid 3 Accent 1" w:semiHidden="0" w:uiPriority="69" w:unhideWhenUsed="0"/>
-    <w:lsdException w:name="Dark List Accent 1" w:semiHidden="0" w:uiPriority="70" w:unhideWhenUsed="0"/>
-    <w:lsdException w:name="Colorful Shading Accent 1" w:semiHidden="0" w:uiPriority="71" w:unhideWhenUsed="0"/>
-    <w:lsdException w:name="Colorful List Accent 1" w:semiHidden="0" w:uiPriority="72" w:unhideWhenUsed="0"/>
-    <w:lsdException w:name="Colorful Grid Accent 1" w:semiHidden="0" w:uiPriority="73" w:unhideWhenUsed="0"/>
-    <w:lsdException w:name="Light Shading Accent 2" w:semiHidden="0" w:uiPriority="60" w:unhideWhenUsed="0"/>
-    <w:lsdException w:name="Light List Accent 2" w:semiHidden="0" w:uiPriority="61" w:unhideWhenUsed="0"/>
-    <w:lsdException w:name="Light Grid Accent 2" w:semiHidden="0" w:uiPriority="62" w:unhideWhenUsed="0"/>
-    <w:lsdException w:name="Medium Shading 1 Accent 2" w:semiHidden="0" w:uiPriority="63" w:unhideWhenUsed="0"/>
-    <w:lsdException w:name="Medium Shading 2 Accent 2" w:semiHidden="0" w:uiPriority="64" w:unhideWhenUsed="0"/>
-    <w:lsdException w:name="Medium List 1 Accent 2" w:semiHidden="0" w:uiPriority="65" w:unhideWhenUsed="0"/>
-    <w:lsdException w:name="Medium List 2 Accent 2" w:semiHidden="0" w:uiPriority="66" w:unhideWhenUsed="0"/>
-    <w:lsdException w:name="Medium Grid 1 Accent 2" w:semiHidden="0" w:uiPriority="67" w:unhideWhenUsed="0"/>
-    <w:lsdException w:name="Medium Grid 2 Accent 2" w:semiHidden="0" w:uiPriority="68" w:unhideWhenUsed="0"/>
-    <w:lsdException w:name="Medium Grid 3 Accent 2" w:semiHidden="0" w:uiPriority="69" w:unhideWhenUsed="0"/>
-    <w:lsdException w:name="Dark List Accent 2" w:semiHidden="0" w:uiPriority="70" w:unhideWhenUsed="0"/>
-    <w:lsdException w:name="Colorful Shading Accent 2" w:semiHidden="0" w:uiPriority="71" w:unhideWhenUsed="0"/>
-    <w:lsdException w:name="Colorful List Accent 2" w:semiHidden="0" w:uiPriority="72" w:unhideWhenUsed="0"/>
-    <w:lsdException w:name="Colorful Grid Accent 2" w:semiHidden="0" w:uiPriority="73" w:unhideWhenUsed="0"/>
-    <w:lsdException w:name="Light Shading Accent 3" w:semiHidden="0" w:uiPriority="60" w:unhideWhenUsed="0"/>
-    <w:lsdException w:name="Light List Accent 3" w:semiHidden="0" w:uiPriority="61" w:unhideWhenUsed="0"/>
-    <w:lsdException w:name="Light Grid Accent 3" w:semiHidden="0" w:uiPriority="62" w:unhideWhenUsed="0"/>
-    <w:lsdException w:name="Medium Shading 1 Accent 3" w:semiHidden="0" w:uiPriority="63" w:unhideWhenUsed="0"/>
-    <w:lsdException w:name="Medium Shading 2 Accent 3" w:semiHidden="0" w:uiPriority="64" w:unhideWhenUsed="0"/>
-    <w:lsdException w:name="Medium List 1 Accent 3" w:semiHidden="0" w:uiPriority="65" w:unhideWhenUsed="0"/>
-    <w:lsdException w:name="Medium List 2 Accent 3" w:semiHidden="0" w:uiPriority="66" w:unhideWhenUsed="0"/>
-    <w:lsdException w:name="Medium Grid 1 Accent 3" w:semiHidden="0" w:uiPriority="67" w:unhideWhenUsed="0"/>
-    <w:lsdException w:name="Medium Grid 2 Accent 3" w:semiHidden="0" w:uiPriority="68" w:unhideWhenUsed="0"/>
-    <w:lsdException w:name="Medium Grid 3 Accent 3" w:semiHidden="0" w:uiPriority="69" w:unhideWhenUsed="0"/>
-    <w:lsdException w:name="Dark List Accent 3" w:semiHidden="0" w:uiPriority="70" w:unhideWhenUsed="0"/>
-    <w:lsdException w:name="Colorful Shading Accent 3" w:semiHidden="0" w:uiPriority="71" w:unhideWhenUsed="0"/>
-    <w:lsdException w:name="Colorful List Accent 3" w:semiHidden="0" w:uiPriority="72" w:unhideWhenUsed="0"/>
-    <w:lsdException w:name="Colorful Grid Accent 3" w:semiHidden="0" w:uiPriority="73" w:unhideWhenUsed="0"/>
-    <w:lsdException w:name="Light Shading Accent 4" w:semiHidden="0" w:uiPriority="60" w:unhideWhenUsed="0"/>
-    <w:lsdException w:name="Light List Accent 4" w:semiHidden="0" w:uiPriority="61" w:unhideWhenUsed="0"/>
-    <w:lsdException w:name="Light Grid Accent 4" w:semiHidden="0" w:uiPriority="62" w:unhideWhenUsed="0"/>
-    <w:lsdException w:name="Medium Shading 1 Accent 4" w:semiHidden="0" w:uiPriority="63" w:unhideWhenUsed="0"/>
-    <w:lsdException w:name="Medium Shading 2 Accent 4" w:semiHidden="0" w:uiPriority="64" w:unhideWhenUsed="0"/>
-    <w:lsdException w:name="Medium List 1 Accent 4" w:semiHidden="0" w:uiPriority="65" w:unhideWhenUsed="0"/>
-    <w:lsdException w:name="Medium List 2 Accent 4" w:semiHidden="0" w:uiPriority="66" w:unhideWhenUsed="0"/>
-    <w:lsdException w:name="Medium Grid 1 Accent 4" w:semiHidden="0" w:uiPriority="67" w:unhideWhenUsed="0"/>
-    <w:lsdException w:name="Medium Grid 2 Accent 4" w:semiHidden="0" w:uiPriority="68" w:unhideWhenUsed="0"/>
-    <w:lsdException w:name="Medium Grid 3 Accent 4" w:semiHidden="0" w:uiPriority="69" w:unhideWhenUsed="0"/>
-    <w:lsdException w:name="Dark List Accent 4" w:semiHidden="0" w:uiPriority="70" w:unhideWhenUsed="0"/>
-    <w:lsdException w:name="Colorful Shading Accent 4" w:semiHidden="0" w:uiPriority="71" w:unhideWhenUsed="0"/>
-    <w:lsdException w:name="Colorful List Accent 4" w:semiHidden="0" w:uiPriority="72" w:unhideWhenUsed="0"/>
-    <w:lsdException w:name="Colorful Grid Accent 4" w:semiHidden="0" w:uiPriority="73" w:unhideWhenUsed="0"/>
-    <w:lsdException w:name="Light Shading Accent 5" w:semiHidden="0" w:uiPriority="60" w:unhideWhenUsed="0"/>
-    <w:lsdException w:name="Light List Accent 5" w:semiHidden="0" w:uiPriority="61" w:unhideWhenUsed="0"/>
-    <w:lsdException w:name="Light Grid Accent 5" w:semiHidden="0" w:uiPriority="62" w:unhideWhenUsed="0"/>
-    <w:lsdException w:name="Medium Shading 1 Accent 5" w:semiHidden="0" w:uiPriority="63" w:unhideWhenUsed="0"/>
-    <w:lsdException w:name="Medium Shading 2 Accent 5" w:semiHidden="0" w:uiPriority="64" w:unhideWhenUsed="0"/>
-    <w:lsdException w:name="Medium List 1 Accent 5" w:semiHidden="0" w:uiPriority="65" w:unhideWhenUsed="0"/>
-    <w:lsdException w:name="Medium List 2 Accent 5" w:semiHidden="0" w:uiPriority="66" w:unhideWhenUsed="0"/>
-    <w:lsdException w:name="Medium Grid 1 Accent 5" w:semiHidden="0" w:uiPriority="67" w:unhideWhenUsed="0"/>
-    <w:lsdException w:name="Medium Grid 2 Accent 5" w:semiHidden="0" w:uiPriority="68" w:unhideWhenUsed="0"/>
-    <w:lsdException w:name="Medium Grid 3 Accent 5" w:semiHidden="0" w:uiPriority="69" w:unhideWhenUsed="0"/>
-    <w:lsdException w:name="Dark List Accent 5" w:semiHidden="0" w:uiPriority="70" w:unhideWhenUsed="0"/>
-    <w:lsdException w:name="Colorful Shading Accent 5" w:semiHidden="0" w:uiPriority="71" w:unhideWhenUsed="0"/>
-    <w:lsdException w:name="Colorful List Accent 5" w:semiHidden="0" w:uiPriority="72" w:unhideWhenUsed="0"/>
-    <w:lsdException w:name="Colorful Grid Accent 5" w:semiHidden="0" w:uiPriority="73" w:unhideWhenUsed="0"/>
-    <w:lsdException w:name="Light Shading Accent 6" w:semiHidden="0" w:uiPriority="60" w:unhideWhenUsed="0"/>
-    <w:lsdException w:name="Light List Accent 6" w:semiHidden="0" w:uiPriority="61" w:unhideWhenUsed="0"/>
-    <w:lsdException w:name="Light Grid Accent 6" w:semiHidden="0" w:uiPriority="62" w:unhideWhenUsed="0"/>
-    <w:lsdException w:name="Medium Shading 1 Accent 6" w:semiHidden="0" w:uiPriority="63" w:unhideWhenUsed="0"/>
-    <w:lsdException w:name="Medium Shading 2 Accent 6" w:semiHidden="0" w:uiPriority="64" w:unhideWhenUsed="0"/>
-    <w:lsdException w:name="Medium List 1 Accent 6" w:semiHidden="0" w:uiPriority="65" w:unhideWhenUsed="0"/>
-    <w:lsdException w:name="Medium List 2 Accent 6" w:semiHidden="0" w:uiPriority="66" w:unhideWhenUsed="0"/>
-    <w:lsdException w:name="Medium Grid 1 Accent 6" w:semiHidden="0" w:uiPriority="67" w:unhideWhenUsed="0"/>
-    <w:lsdException w:name="Medium Grid 2 Accent 6" w:semiHidden="0" w:uiPriority="68" w:unhideWhenUsed="0"/>
-    <w:lsdException w:name="Medium Grid 3 Accent 6" w:semiHidden="0" w:uiPriority="69" w:unhideWhenUsed="0"/>
-    <w:lsdException w:name="Dark List Accent 6" w:semiHidden="0" w:uiPriority="70" w:unhideWhenUsed="0"/>
-    <w:lsdException w:name="Colorful Shading Accent 6" w:semiHidden="0" w:uiPriority="71" w:unhideWhenUsed="0"/>
-    <w:lsdException w:name="Colorful List Accent 6" w:semiHidden="0" w:uiPriority="72" w:unhideWhenUsed="0"/>
-    <w:lsdException w:name="Colorful Grid Accent 6" w:semiHidden="0" w:uiPriority="73" w:unhideWhenUsed="0"/>
-    <w:lsdException w:name="Subtle Emphasis" w:semiHidden="0" w:uiPriority="19" w:unhideWhenUsed="0" w:qFormat="1"/>
-    <w:lsdException w:name="Intense Emphasis" w:semiHidden="0" w:uiPriority="21" w:unhideWhenUsed="0" w:qFormat="1"/>
-    <w:lsdException w:name="Subtle Reference" w:semiHidden="0" w:uiPriority="31" w:unhideWhenUsed="0" w:qFormat="1"/>
-    <w:lsdException w:name="Intense Reference" w:semiHidden="0" w:uiPriority="32" w:unhideWhenUsed="0" w:qFormat="1"/>
-    <w:lsdException w:name="Book Title" w:semiHidden="0" w:uiPriority="33" w:unhideWhenUsed="0" w:qFormat="1"/>
-    <w:lsdException w:name="Bibliography" w:uiPriority="37"/>
-    <w:lsdException w:name="TOC Heading" w:uiPriority="39" w:qFormat="1"/>
+  <w:latentStyles w:defLockedState="0" w:defUIPriority="99" w:defSemiHidden="0" w:defUnhideWhenUsed="0" w:defQFormat="0" w:count="371">
+    <w:lsdException w:name="Normal" w:uiPriority="0" w:qFormat="1"/>
+    <w:lsdException w:name="heading 1" w:uiPriority="9" w:qFormat="1"/>
+    <w:lsdException w:name="heading 2" w:semiHidden="1" w:uiPriority="9" w:unhideWhenUsed="1" w:qFormat="1"/>
+    <w:lsdException w:name="heading 3" w:semiHidden="1" w:uiPriority="9" w:unhideWhenUsed="1" w:qFormat="1"/>
+    <w:lsdException w:name="heading 4" w:semiHidden="1" w:uiPriority="9" w:unhideWhenUsed="1" w:qFormat="1"/>
+    <w:lsdException w:name="heading 5" w:semiHidden="1" w:uiPriority="9" w:unhideWhenUsed="1" w:qFormat="1"/>
+    <w:lsdException w:name="heading 6" w:semiHidden="1" w:uiPriority="9" w:unhideWhenUsed="1" w:qFormat="1"/>
+    <w:lsdException w:name="heading 7" w:semiHidden="1" w:uiPriority="9" w:unhideWhenUsed="1" w:qFormat="1"/>
+    <w:lsdException w:name="heading 8" w:semiHidden="1" w:uiPriority="9" w:unhideWhenUsed="1" w:qFormat="1"/>
+    <w:lsdException w:name="heading 9" w:semiHidden="1" w:uiPriority="9" w:unhideWhenUsed="1" w:qFormat="1"/>
+    <w:lsdException w:name="index 1" w:semiHidden="1" w:unhideWhenUsed="1"/>
+    <w:lsdException w:name="index 2" w:semiHidden="1" w:unhideWhenUsed="1"/>
+    <w:lsdException w:name="index 3" w:semiHidden="1" w:unhideWhenUsed="1"/>
+    <w:lsdException w:name="index 4" w:semiHidden="1" w:unhideWhenUsed="1"/>
+    <w:lsdException w:name="index 5" w:semiHidden="1" w:unhideWhenUsed="1"/>
+    <w:lsdException w:name="index 6" w:semiHidden="1" w:unhideWhenUsed="1"/>
+    <w:lsdException w:name="index 7" w:semiHidden="1" w:unhideWhenUsed="1"/>
+    <w:lsdException w:name="index 8" w:semiHidden="1" w:unhideWhenUsed="1"/>
+    <w:lsdException w:name="index 9" w:semiHidden="1" w:unhideWhenUsed="1"/>
+    <w:lsdException w:name="toc 1" w:semiHidden="1" w:uiPriority="39" w:unhideWhenUsed="1"/>
+    <w:lsdException w:name="toc 2" w:semiHidden="1" w:uiPriority="39" w:unhideWhenUsed="1"/>
+    <w:lsdException w:name="toc 3" w:semiHidden="1" w:uiPriority="39" w:unhideWhenUsed="1"/>
+    <w:lsdException w:name="toc 4" w:semiHidden="1" w:uiPriority="39" w:unhideWhenUsed="1"/>
+    <w:lsdException w:name="toc 5" w:semiHidden="1" w:uiPriority="39" w:unhideWhenUsed="1"/>
+    <w:lsdException w:name="toc 6" w:semiHidden="1" w:uiPriority="39" w:unhideWhenUsed="1"/>
+    <w:lsdException w:name="toc 7" w:semiHidden="1" w:uiPriority="39" w:unhideWhenUsed="1"/>
+    <w:lsdException w:name="toc 8" w:semiHidden="1" w:uiPriority="39" w:unhideWhenUsed="1"/>
+    <w:lsdException w:name="toc 9" w:semiHidden="1" w:uiPriority="39" w:unhideWhenUsed="1"/>
+    <w:lsdException w:name="Normal Indent" w:semiHidden="1" w:unhideWhenUsed="1"/>
+    <w:lsdException w:name="footnote text" w:semiHidden="1" w:unhideWhenUsed="1"/>
+    <w:lsdException w:name="annotation text" w:semiHidden="1" w:unhideWhenUsed="1"/>
+    <w:lsdException w:name="header" w:semiHidden="1" w:unhideWhenUsed="1"/>
+    <w:lsdException w:name="footer" w:semiHidden="1" w:unhideWhenUsed="1"/>
+    <w:lsdException w:name="index heading" w:semiHidden="1" w:unhideWhenUsed="1"/>
+    <w:lsdException w:name="caption" w:semiHidden="1" w:uiPriority="35" w:unhideWhenUsed="1" w:qFormat="1"/>
+    <w:lsdException w:name="table of figures" w:semiHidden="1" w:unhideWhenUsed="1"/>
+    <w:lsdException w:name="envelope address" w:semiHidden="1" w:unhideWhenUsed="1"/>
+    <w:lsdException w:name="envelope return" w:semiHidden="1" w:unhideWhenUsed="1"/>
+    <w:lsdException w:name="footnote reference" w:semiHidden="1" w:unhideWhenUsed="1"/>
+    <w:lsdException w:name="annotation reference" w:semiHidden="1" w:unhideWhenUsed="1"/>
+    <w:lsdException w:name="line number" w:semiHidden="1" w:unhideWhenUsed="1"/>
+    <w:lsdException w:name="page number" w:semiHidden="1" w:unhideWhenUsed="1"/>
+    <w:lsdException w:name="endnote reference" w:semiHidden="1" w:unhideWhenUsed="1"/>
+    <w:lsdException w:name="endnote text" w:semiHidden="1" w:unhideWhenUsed="1"/>
+    <w:lsdException w:name="table of authorities" w:semiHidden="1" w:unhideWhenUsed="1"/>
+    <w:lsdException w:name="macro" w:semiHidden="1" w:unhideWhenUsed="1"/>
+    <w:lsdException w:name="toa heading" w:semiHidden="1" w:unhideWhenUsed="1"/>
+    <w:lsdException w:name="List" w:semiHidden="1" w:unhideWhenUsed="1"/>
+    <w:lsdException w:name="List Bullet" w:semiHidden="1" w:unhideWhenUsed="1"/>
+    <w:lsdException w:name="List Number" w:semiHidden="1" w:unhideWhenUsed="1"/>
+    <w:lsdException w:name="List 2" w:semiHidden="1" w:unhideWhenUsed="1"/>
+    <w:lsdException w:name="List 3" w:semiHidden="1" w:unhideWhenUsed="1"/>
+    <w:lsdException w:name="List 4" w:semiHidden="1" w:unhideWhenUsed="1"/>
+    <w:lsdException w:name="List 5" w:semiHidden="1" w:unhideWhenUsed="1"/>
+    <w:lsdException w:name="List Bullet 2" w:semiHidden="1" w:unhideWhenUsed="1"/>
+    <w:lsdException w:name="List Bullet 3" w:semiHidden="1" w:unhideWhenUsed="1"/>
+    <w:lsdException w:name="List Bullet 4" w:semiHidden="1" w:unhideWhenUsed="1"/>
+    <w:lsdException w:name="List Bullet 5" w:semiHidden="1" w:unhideWhenUsed="1"/>
+    <w:lsdException w:name="List Number 2" w:semiHidden="1" w:unhideWhenUsed="1"/>
+    <w:lsdException w:name="List Number 3" w:semiHidden="1" w:unhideWhenUsed="1"/>
+    <w:lsdException w:name="List Number 4" w:semiHidden="1" w:unhideWhenUsed="1"/>
+    <w:lsdException w:name="List Number 5" w:semiHidden="1" w:unhideWhenUsed="1"/>
+    <w:lsdException w:name="Title" w:uiPriority="10" w:qFormat="1"/>
+    <w:lsdException w:name="Closing" w:semiHidden="1" w:unhideWhenUsed="1"/>
+    <w:lsdException w:name="Signature" w:semiHidden="1" w:unhideWhenUsed="1"/>
+    <w:lsdException w:name="Default Paragraph Font" w:semiHidden="1" w:uiPriority="1" w:unhideWhenUsed="1"/>
+    <w:lsdException w:name="Body Text" w:semiHidden="1" w:unhideWhenUsed="1"/>
+    <w:lsdException w:name="Body Text Indent" w:semiHidden="1" w:unhideWhenUsed="1"/>
+    <w:lsdException w:name="List Continue" w:semiHidden="1" w:unhideWhenUsed="1"/>
+    <w:lsdException w:name="List Continue 2" w:semiHidden="1" w:unhideWhenUsed="1"/>
+    <w:lsdException w:name="List Continue 3" w:semiHidden="1" w:unhideWhenUsed="1"/>
+    <w:lsdException w:name="List Continue 4" w:semiHidden="1" w:unhideWhenUsed="1"/>
+    <w:lsdException w:name="List Continue 5" w:semiHidden="1" w:unhideWhenUsed="1"/>
+    <w:lsdException w:name="Message Header" w:semiHidden="1" w:unhideWhenUsed="1"/>
+    <w:lsdException w:name="Subtitle" w:uiPriority="11" w:qFormat="1"/>
+    <w:lsdException w:name="Salutation" w:semiHidden="1" w:unhideWhenUsed="1"/>
+    <w:lsdException w:name="Date" w:semiHidden="1" w:unhideWhenUsed="1"/>
+    <w:lsdException w:name="Body Text First Indent" w:semiHidden="1" w:unhideWhenUsed="1"/>
+    <w:lsdException w:name="Body Text First Indent 2" w:semiHidden="1" w:unhideWhenUsed="1"/>
+    <w:lsdException w:name="Note Heading" w:semiHidden="1" w:unhideWhenUsed="1"/>
+    <w:lsdException w:name="Body Text 2" w:semiHidden="1" w:unhideWhenUsed="1"/>
+    <w:lsdException w:name="Body Text 3" w:semiHidden="1" w:unhideWhenUsed="1"/>
+    <w:lsdException w:name="Body Text Indent 2" w:semiHidden="1" w:unhideWhenUsed="1"/>
+    <w:lsdException w:name="Body Text Indent 3" w:semiHidden="1" w:unhideWhenUsed="1"/>
+    <w:lsdException w:name="Block Text" w:semiHidden="1" w:unhideWhenUsed="1"/>
+    <w:lsdException w:name="Hyperlink" w:semiHidden="1" w:unhideWhenUsed="1"/>
+    <w:lsdException w:name="FollowedHyperlink" w:semiHidden="1" w:unhideWhenUsed="1"/>
+    <w:lsdException w:name="Strong" w:uiPriority="22" w:qFormat="1"/>
+    <w:lsdException w:name="Emphasis" w:uiPriority="20" w:qFormat="1"/>
+    <w:lsdException w:name="Document Map" w:semiHidden="1" w:unhideWhenUsed="1"/>
+    <w:lsdException w:name="Plain Text" w:semiHidden="1" w:unhideWhenUsed="1"/>
+    <w:lsdException w:name="E-mail Signature" w:semiHidden="1" w:unhideWhenUsed="1"/>
+    <w:lsdException w:name="HTML Top of Form" w:semiHidden="1" w:unhideWhenUsed="1"/>
+    <w:lsdException w:name="HTML Bottom of Form" w:semiHidden="1" w:unhideWhenUsed="1"/>
+    <w:lsdException w:name="Normal (Web)" w:semiHidden="1" w:unhideWhenUsed="1"/>
+    <w:lsdException w:name="HTML Acronym" w:semiHidden="1" w:unhideWhenUsed="1"/>
+    <w:lsdException w:name="HTML Address" w:semiHidden="1" w:unhideWhenUsed="1"/>
+    <w:lsdException w:name="HTML Cite" w:semiHidden="1" w:unhideWhenUsed="1"/>
+    <w:lsdException w:name="HTML Code" w:semiHidden="1" w:unhideWhenUsed="1"/>
+    <w:lsdException w:name="HTML Definition" w:semiHidden="1" w:unhideWhenUsed="1"/>
+    <w:lsdException w:name="HTML Keyboard" w:semiHidden="1" w:unhideWhenUsed="1"/>
+    <w:lsdException w:name="HTML Preformatted" w:semiHidden="1" w:unhideWhenUsed="1"/>
+    <w:lsdException w:name="HTML Sample" w:semiHidden="1" w:unhideWhenUsed="1"/>
+    <w:lsdException w:name="HTML Typewriter" w:semiHidden="1" w:unhideWhenUsed="1"/>
+    <w:lsdException w:name="HTML Variable" w:semiHidden="1" w:unhideWhenUsed="1"/>
+    <w:lsdException w:name="Normal Table" w:semiHidden="1" w:unhideWhenUsed="1"/>
+    <w:lsdException w:name="annotation subject" w:semiHidden="1" w:unhideWhenUsed="1"/>
+    <w:lsdException w:name="No List" w:semiHidden="1" w:unhideWhenUsed="1"/>
+    <w:lsdException w:name="Outline List 1" w:semiHidden="1" w:unhideWhenUsed="1"/>
+    <w:lsdException w:name="Outline List 2" w:semiHidden="1" w:unhideWhenUsed="1"/>
+    <w:lsdException w:name="Outline List 3" w:semiHidden="1" w:unhideWhenUsed="1"/>
+    <w:lsdException w:name="Table Simple 1" w:semiHidden="1" w:unhideWhenUsed="1"/>
+    <w:lsdException w:name="Table Simple 2" w:semiHidden="1" w:unhideWhenUsed="1"/>
+    <w:lsdException w:name="Table Simple 3" w:semiHidden="1" w:unhideWhenUsed="1"/>
+    <w:lsdException w:name="Table Classic 1" w:semiHidden="1" w:unhideWhenUsed="1"/>
+    <w:lsdException w:name="Table Classic 2" w:semiHidden="1" w:unhideWhenUsed="1"/>
+    <w:lsdException w:name="Table Classic 3" w:semiHidden="1" w:unhideWhenUsed="1"/>
+    <w:lsdException w:name="Table Classic 4" w:semiHidden="1" w:unhideWhenUsed="1"/>
+    <w:lsdException w:name="Table Colorful 1" w:semiHidden="1" w:unhideWhenUsed="1"/>
+    <w:lsdException w:name="Table Colorful 2" w:semiHidden="1" w:unhideWhenUsed="1"/>
+    <w:lsdException w:name="Table Colorful 3" w:semiHidden="1" w:unhideWhenUsed="1"/>
+    <w:lsdException w:name="Table Columns 1" w:semiHidden="1" w:unhideWhenUsed="1"/>
+    <w:lsdException w:name="Table Columns 2" w:semiHidden="1" w:unhideWhenUsed="1"/>
+    <w:lsdException w:name="Table Columns 3" w:semiHidden="1" w:unhideWhenUsed="1"/>
+    <w:lsdException w:name="Table Columns 4" w:semiHidden="1" w:unhideWhenUsed="1"/>
+    <w:lsdException w:name="Table Columns 5" w:semiHidden="1" w:unhideWhenUsed="1"/>
+    <w:lsdException w:name="Table Grid 1" w:semiHidden="1" w:unhideWhenUsed="1"/>
+    <w:lsdException w:name="Table Grid 2" w:semiHidden="1" w:unhideWhenUsed="1"/>
+    <w:lsdException w:name="Table Grid 3" w:semiHidden="1" w:unhideWhenUsed="1"/>
+    <w:lsdException w:name="Table Grid 4" w:semiHidden="1" w:unhideWhenUsed="1"/>
+    <w:lsdException w:name="Table Grid 5" w:semiHidden="1" w:unhideWhenUsed="1"/>
+    <w:lsdException w:name="Table Grid 6" w:semiHidden="1" w:unhideWhenUsed="1"/>
+    <w:lsdException w:name="Table Grid 7" w:semiHidden="1" w:unhideWhenUsed="1"/>
+    <w:lsdException w:name="Table Grid 8" w:semiHidden="1" w:unhideWhenUsed="1"/>
+    <w:lsdException w:name="Table List 1" w:semiHidden="1" w:unhideWhenUsed="1"/>
+    <w:lsdException w:name="Table List 2" w:semiHidden="1" w:unhideWhenUsed="1"/>
+    <w:lsdException w:name="Table List 3" w:semiHidden="1" w:unhideWhenUsed="1"/>
+    <w:lsdException w:name="Table List 4" w:semiHidden="1" w:unhideWhenUsed="1"/>
+    <w:lsdException w:name="Table List 5" w:semiHidden="1" w:unhideWhenUsed="1"/>
+    <w:lsdException w:name="Table List 6" w:semiHidden="1" w:unhideWhenUsed="1"/>
+    <w:lsdException w:name="Table List 7" w:semiHidden="1" w:unhideWhenUsed="1"/>
+    <w:lsdException w:name="Table List 8" w:semiHidden="1" w:unhideWhenUsed="1"/>
+    <w:lsdException w:name="Table 3D effects 1" w:semiHidden="1" w:unhideWhenUsed="1"/>
+    <w:lsdException w:name="Table 3D effects 2" w:semiHidden="1" w:unhideWhenUsed="1"/>
+    <w:lsdException w:name="Table 3D effects 3" w:semiHidden="1" w:unhideWhenUsed="1"/>
+    <w:lsdException w:name="Table Contemporary" w:semiHidden="1" w:unhideWhenUsed="1"/>
+    <w:lsdException w:name="Table Elegant" w:semiHidden="1" w:unhideWhenUsed="1"/>
+    <w:lsdException w:name="Table Professional" w:semiHidden="1" w:unhideWhenUsed="1"/>
+    <w:lsdException w:name="Table Subtle 1" w:semiHidden="1" w:unhideWhenUsed="1"/>
+    <w:lsdException w:name="Table Subtle 2" w:semiHidden="1" w:unhideWhenUsed="1"/>
+    <w:lsdException w:name="Table Web 1" w:semiHidden="1" w:unhideWhenUsed="1"/>
+    <w:lsdException w:name="Table Web 2" w:semiHidden="1" w:unhideWhenUsed="1"/>
+    <w:lsdException w:name="Table Web 3" w:semiHidden="1" w:unhideWhenUsed="1"/>
+    <w:lsdException w:name="Balloon Text" w:semiHidden="1" w:unhideWhenUsed="1"/>
+    <w:lsdException w:name="Table Grid" w:uiPriority="59"/>
+    <w:lsdException w:name="Table Theme" w:semiHidden="1" w:unhideWhenUsed="1"/>
+    <w:lsdException w:name="Placeholder Text" w:semiHidden="1"/>
+    <w:lsdException w:name="No Spacing" w:uiPriority="1" w:qFormat="1"/>
+    <w:lsdException w:name="Light Shading" w:uiPriority="60"/>
+    <w:lsdException w:name="Light List" w:uiPriority="61"/>
+    <w:lsdException w:name="Light Grid" w:uiPriority="62"/>
+    <w:lsdException w:name="Medium Shading 1" w:uiPriority="63"/>
+    <w:lsdException w:name="Medium Shading 2" w:uiPriority="64"/>
+    <w:lsdException w:name="Medium List 1" w:uiPriority="65"/>
+    <w:lsdException w:name="Medium List 2" w:uiPriority="66"/>
+    <w:lsdException w:name="Medium Grid 1" w:uiPriority="67"/>
+    <w:lsdException w:name="Medium Grid 2" w:uiPriority="68"/>
+    <w:lsdException w:name="Medium Grid 3" w:uiPriority="69"/>
+    <w:lsdException w:name="Dark List" w:uiPriority="70"/>
+    <w:lsdException w:name="Colorful Shading" w:uiPriority="71"/>
+    <w:lsdException w:name="Colorful List" w:uiPriority="72"/>
+    <w:lsdException w:name="Colorful Grid" w:uiPriority="73"/>
+    <w:lsdException w:name="Light Shading Accent 1" w:uiPriority="60"/>
+    <w:lsdException w:name="Light List Accent 1" w:uiPriority="61"/>
+    <w:lsdException w:name="Light Grid Accent 1" w:uiPriority="62"/>
+    <w:lsdException w:name="Medium Shading 1 Accent 1" w:uiPriority="63"/>
+    <w:lsdException w:name="Medium Shading 2 Accent 1" w:uiPriority="64"/>
+    <w:lsdException w:name="Medium List 1 Accent 1" w:uiPriority="65"/>
+    <w:lsdException w:name="Revision" w:semiHidden="1"/>
+    <w:lsdException w:name="List Paragraph" w:uiPriority="34" w:qFormat="1"/>
+    <w:lsdException w:name="Quote" w:uiPriority="29" w:qFormat="1"/>
+    <w:lsdException w:name="Intense Quote" w:uiPriority="30" w:qFormat="1"/>
+    <w:lsdException w:name="Medium List 2 Accent 1" w:uiPriority="66"/>
+    <w:lsdException w:name="Medium Grid 1 Accent 1" w:uiPriority="67"/>
+    <w:lsdException w:name="Medium Grid 2 Accent 1" w:uiPriority="68"/>
+    <w:lsdException w:name="Medium Grid 3 Accent 1" w:uiPriority="69"/>
+    <w:lsdException w:name="Dark List Accent 1" w:uiPriority="70"/>
+    <w:lsdException w:name="Colorful Shading Accent 1" w:uiPriority="71"/>
+    <w:lsdException w:name="Colorful List Accent 1" w:uiPriority="72"/>
+    <w:lsdException w:name="Colorful Grid Accent 1" w:uiPriority="73"/>
+    <w:lsdException w:name="Light Shading Accent 2" w:uiPriority="60"/>
+    <w:lsdException w:name="Light List Accent 2" w:uiPriority="61"/>
+    <w:lsdException w:name="Light Grid Accent 2" w:uiPriority="62"/>
+    <w:lsdException w:name="Medium Shading 1 Accent 2" w:uiPriority="63"/>
+    <w:lsdException w:name="Medium Shading 2 Accent 2" w:uiPriority="64"/>
+    <w:lsdException w:name="Medium List 1 Accent 2" w:uiPriority="65"/>
+    <w:lsdException w:name="Medium List 2 Accent 2" w:uiPriority="66"/>
+    <w:lsdException w:name="Medium Grid 1 Accent 2" w:uiPriority="67"/>
+    <w:lsdException w:name="Medium Grid 2 Accent 2" w:uiPriority="68"/>
+    <w:lsdException w:name="Medium Grid 3 Accent 2" w:uiPriority="69"/>
+    <w:lsdException w:name="Dark List Accent 2" w:uiPriority="70"/>
+    <w:lsdException w:name="Colorful Shading Accent 2" w:uiPriority="71"/>
+    <w:lsdException w:name="Colorful List Accent 2" w:uiPriority="72"/>
+    <w:lsdException w:name="Colorful Grid Accent 2" w:uiPriority="73"/>
+    <w:lsdException w:name="Light Shading Accent 3" w:uiPriority="60"/>
+    <w:lsdException w:name="Light List Accent 3" w:uiPriority="61"/>
+    <w:lsdException w:name="Light Grid Accent 3" w:uiPriority="62"/>
+    <w:lsdException w:name="Medium Shading 1 Accent 3" w:uiPriority="63"/>
+    <w:lsdException w:name="Medium Shading 2 Accent 3" w:uiPriority="64"/>
+    <w:lsdException w:name="Medium List 1 Accent 3" w:uiPriority="65"/>
+    <w:lsdException w:name="Medium List 2 Accent 3" w:uiPriority="66"/>
+    <w:lsdException w:name="Medium Grid 1 Accent 3" w:uiPriority="67"/>
+    <w:lsdException w:name="Medium Grid 2 Accent 3" w:uiPriority="68"/>
+    <w:lsdException w:name="Medium Grid 3 Accent 3" w:uiPriority="69"/>
+    <w:lsdException w:name="Dark List Accent 3" w:uiPriority="70"/>
+    <w:lsdException w:name="Colorful Shading Accent 3" w:uiPriority="71"/>
+    <w:lsdException w:name="Colorful List Accent 3" w:uiPriority="72"/>
+    <w:lsdException w:name="Colorful Grid Accent 3" w:uiPriority="73"/>
+    <w:lsdException w:name="Light Shading Accent 4" w:uiPriority="60"/>
+    <w:lsdException w:name="Light List Accent 4" w:uiPriority="61"/>
+    <w:lsdException w:name="Light Grid Accent 4" w:uiPriority="62"/>
+    <w:lsdException w:name="Medium Shading 1 Accent 4" w:uiPriority="63"/>
+    <w:lsdException w:name="Medium Shading 2 Accent 4" w:uiPriority="64"/>
+    <w:lsdException w:name="Medium List 1 Accent 4" w:uiPriority="65"/>
+    <w:lsdException w:name="Medium List 2 Accent 4" w:uiPriority="66"/>
+    <w:lsdException w:name="Medium Grid 1 Accent 4" w:uiPriority="67"/>
+    <w:lsdException w:name="Medium Grid 2 Accent 4" w:uiPriority="68"/>
+    <w:lsdException w:name="Medium Grid 3 Accent 4" w:uiPriority="69"/>
+    <w:lsdException w:name="Dark List Accent 4" w:uiPriority="70"/>
+    <w:lsdException w:name="Colorful Shading Accent 4" w:uiPriority="71"/>
+    <w:lsdException w:name="Colorful List Accent 4" w:uiPriority="72"/>
+    <w:lsdException w:name="Colorful Grid Accent 4" w:uiPriority="73"/>
+    <w:lsdException w:name="Light Shading Accent 5" w:uiPriority="60"/>
+    <w:lsdException w:name="Light List Accent 5" w:uiPriority="61"/>
+    <w:lsdException w:name="Light Grid Accent 5" w:uiPriority="62"/>
+    <w:lsdException w:name="Medium Shading 1 Accent 5" w:uiPriority="63"/>
+    <w:lsdException w:name="Medium Shading 2 Accent 5" w:uiPriority="64"/>
+    <w:lsdException w:name="Medium List 1 Accent 5" w:uiPriority="65"/>
+    <w:lsdException w:name="Medium List 2 Accent 5" w:uiPriority="66"/>
+    <w:lsdException w:name="Medium Grid 1 Accent 5" w:uiPriority="67"/>
+    <w:lsdException w:name="Medium Grid 2 Accent 5" w:uiPriority="68"/>
+    <w:lsdException w:name="Medium Grid 3 Accent 5" w:uiPriority="69"/>
+    <w:lsdException w:name="Dark List Accent 5" w:uiPriority="70"/>
+    <w:lsdException w:name="Colorful Shading Accent 5" w:uiPriority="71"/>
+    <w:lsdException w:name="Colorful List Accent 5" w:uiPriority="72"/>
+    <w:lsdException w:name="Colorful Grid Accent 5" w:uiPriority="73"/>
+    <w:lsdException w:name="Light Shading Accent 6" w:uiPriority="60"/>
+    <w:lsdException w:name="Light List Accent 6" w:uiPriority="61"/>
+    <w:lsdException w:name="Light Grid Accent 6" w:uiPriority="62"/>
+    <w:lsdException w:name="Medium Shading 1 Accent 6" w:uiPriority="63"/>
+    <w:lsdException w:name="Medium Shading 2 Accent 6" w:uiPriority="64"/>
+    <w:lsdException w:name="Medium List 1 Accent 6" w:uiPriority="65"/>
+    <w:lsdException w:name="Medium List 2 Accent 6" w:uiPriority="66"/>
+    <w:lsdException w:name="Medium Grid 1 Accent 6" w:uiPriority="67"/>
+    <w:lsdException w:name="Medium Grid 2 Accent 6" w:uiPriority="68"/>
+    <w:lsdException w:name="Medium Grid 3 Accent 6" w:uiPriority="69"/>
+    <w:lsdException w:name="Dark List Accent 6" w:uiPriority="70"/>
+    <w:lsdException w:name="Colorful Shading Accent 6" w:uiPriority="71"/>
+    <w:lsdException w:name="Colorful List Accent 6" w:uiPriority="72"/>
+    <w:lsdException w:name="Colorful Grid Accent 6" w:uiPriority="73"/>
+    <w:lsdException w:name="Subtle Emphasis" w:uiPriority="19" w:qFormat="1"/>
+    <w:lsdException w:name="Intense Emphasis" w:uiPriority="21" w:qFormat="1"/>
+    <w:lsdException w:name="Subtle Reference" w:uiPriority="31" w:qFormat="1"/>
+    <w:lsdException w:name="Intense Reference" w:uiPriority="32" w:qFormat="1"/>
+    <w:lsdException w:name="Book Title" w:uiPriority="33" w:qFormat="1"/>
+    <w:lsdException w:name="Bibliography" w:semiHidden="1" w:uiPriority="37" w:unhideWhenUsed="1"/>
+    <w:lsdException w:name="TOC Heading" w:semiHidden="1" w:uiPriority="39" w:unhideWhenUsed="1" w:qFormat="1"/>
+    <w:lsdException w:name="Plain Table 1" w:uiPriority="41"/>
+    <w:lsdException w:name="Plain Table 2" w:uiPriority="42"/>
+    <w:lsdException w:name="Plain Table 3" w:uiPriority="43"/>
+    <w:lsdException w:name="Plain Table 4" w:uiPriority="44"/>
+    <w:lsdException w:name="Plain Table 5" w:uiPriority="45"/>
+    <w:lsdException w:name="Grid Table Light" w:uiPriority="40"/>
+    <w:lsdException w:name="Grid Table 1 Light" w:uiPriority="46"/>
+    <w:lsdException w:name="Grid Table 2" w:uiPriority="47"/>
+    <w:lsdException w:name="Grid Table 3" w:uiPriority="48"/>
+    <w:lsdException w:name="Grid Table 4" w:uiPriority="49"/>
+    <w:lsdException w:name="Grid Table 5 Dark" w:uiPriority="50"/>
+    <w:lsdException w:name="Grid Table 6 Colorful" w:uiPriority="51"/>
+    <w:lsdException w:name="Grid Table 7 Colorful" w:uiPriority="52"/>
+    <w:lsdException w:name="Grid Table 1 Light Accent 1" w:uiPriority="46"/>
+    <w:lsdException w:name="Grid Table 2 Accent 1" w:uiPriority="47"/>
+    <w:lsdException w:name="Grid Table 3 Accent 1" w:uiPriority="48"/>
+    <w:lsdException w:name="Grid Table 4 Accent 1" w:uiPriority="49"/>
+    <w:lsdException w:name="Grid Table 5 Dark Accent 1" w:uiPriority="50"/>
+    <w:lsdException w:name="Grid Table 6 Colorful Accent 1" w:uiPriority="51"/>
+    <w:lsdException w:name="Grid Table 7 Colorful Accent 1" w:uiPriority="52"/>
+    <w:lsdException w:name="Grid Table 1 Light Accent 2" w:uiPriority="46"/>
+    <w:lsdException w:name="Grid Table 2 Accent 2" w:uiPriority="47"/>
+    <w:lsdException w:name="Grid Table 3 Accent 2" w:uiPriority="48"/>
+    <w:lsdException w:name="Grid Table 4 Accent 2" w:uiPriority="49"/>
+    <w:lsdException w:name="Grid Table 5 Dark Accent 2" w:uiPriority="50"/>
+    <w:lsdException w:name="Grid Table 6 Colorful Accent 2" w:uiPriority="51"/>
+    <w:lsdException w:name="Grid Table 7 Colorful Accent 2" w:uiPriority="52"/>
+    <w:lsdException w:name="Grid Table 1 Light Accent 3" w:uiPriority="46"/>
+    <w:lsdException w:name="Grid Table 2 Accent 3" w:uiPriority="47"/>
+    <w:lsdException w:name="Grid Table 3 Accent 3" w:uiPriority="48"/>
+    <w:lsdException w:name="Grid Table 4 Accent 3" w:uiPriority="49"/>
+    <w:lsdException w:name="Grid Table 5 Dark Accent 3" w:uiPriority="50"/>
+    <w:lsdException w:name="Grid Table 6 Colorful Accent 3" w:uiPriority="51"/>
+    <w:lsdException w:name="Grid Table 7 Colorful Accent 3" w:uiPriority="52"/>
+    <w:lsdException w:name="Grid Table 1 Light Accent 4" w:uiPriority="46"/>
+    <w:lsdException w:name="Grid Table 2 Accent 4" w:uiPriority="47"/>
+    <w:lsdException w:name="Grid Table 3 Accent 4" w:uiPriority="48"/>
+    <w:lsdException w:name="Grid Table 4 Accent 4" w:uiPriority="49"/>
+    <w:lsdException w:name="Grid Table 5 Dark Accent 4" w:uiPriority="50"/>
+    <w:lsdException w:name="Grid Table 6 Colorful Accent 4" w:uiPriority="51"/>
+    <w:lsdException w:name="Grid Table 7 Colorful Accent 4" w:uiPriority="52"/>
+    <w:lsdException w:name="Grid Table 1 Light Accent 5" w:uiPriority="46"/>
+    <w:lsdException w:name="Grid Table 2 Accent 5" w:uiPriority="47"/>
+    <w:lsdException w:name="Grid Table 3 Accent 5" w:uiPriority="48"/>
+    <w:lsdException w:name="Grid Table 4 Accent 5" w:uiPriority="49"/>
+    <w:lsdException w:name="Grid Table 5 Dark Accent 5" w:uiPriority="50"/>
+    <w:lsdException w:name="Grid Table 6 Colorful Accent 5" w:uiPriority="51"/>
+    <w:lsdException w:name="Grid Table 7 Colorful Accent 5" w:uiPriority="52"/>
+    <w:lsdException w:name="Grid Table 1 Light Accent 6" w:uiPriority="46"/>
+    <w:lsdException w:name="Grid Table 2 Accent 6" w:uiPriority="47"/>
+    <w:lsdException w:name="Grid Table 3 Accent 6" w:uiPriority="48"/>
+    <w:lsdException w:name="Grid Table 4 Accent 6" w:uiPriority="49"/>
+    <w:lsdException w:name="Grid Table 5 Dark Accent 6" w:uiPriority="50"/>
+    <w:lsdException w:name="Grid Table 6 Colorful Accent 6" w:uiPriority="51"/>
+    <w:lsdException w:name="Grid Table 7 Colorful Accent 6" w:uiPriority="52"/>
+    <w:lsdException w:name="List Table 1 Light" w:uiPriority="46"/>
+    <w:lsdException w:name="List Table 2" w:uiPriority="47"/>
+    <w:lsdException w:name="List Table 3" w:uiPriority="48"/>
+    <w:lsdException w:name="List Table 4" w:uiPriority="49"/>
+    <w:lsdException w:name="List Table 5 Dark" w:uiPriority="50"/>
+    <w:lsdException w:name="List Table 6 Colorful" w:uiPriority="51"/>
+    <w:lsdException w:name="List Table 7 Colorful" w:uiPriority="52"/>
+    <w:lsdException w:name="List Table 1 Light Accent 1" w:uiPriority="46"/>
+    <w:lsdException w:name="List Table 2 Accent 1" w:uiPriority="47"/>
+    <w:lsdException w:name="List Table 3 Accent 1" w:uiPriority="48"/>
+    <w:lsdException w:name="List Table 4 Accent 1" w:uiPriority="49"/>
+    <w:lsdException w:name="List Table 5 Dark Accent 1" w:uiPriority="50"/>
+    <w:lsdException w:name="List Table 6 Colorful Accent 1" w:uiPriority="51"/>
+    <w:lsdException w:name="List Table 7 Colorful Accent 1" w:uiPriority="52"/>
+    <w:lsdException w:name="List Table 1 Light Accent 2" w:uiPriority="46"/>
+    <w:lsdException w:name="List Table 2 Accent 2" w:uiPriority="47"/>
+    <w:lsdException w:name="List Table 3 Accent 2" w:uiPriority="48"/>
+    <w:lsdException w:name="List Table 4 Accent 2" w:uiPriority="49"/>
+    <w:lsdException w:name="List Table 5 Dark Accent 2" w:uiPriority="50"/>
+    <w:lsdException w:name="List Table 6 Colorful Accent 2" w:uiPriority="51"/>
+    <w:lsdException w:name="List Table 7 Colorful Accent 2" w:uiPriority="52"/>
+    <w:lsdException w:name="List Table 1 Light Accent 3" w:uiPriority="46"/>
+    <w:lsdException w:name="List Table 2 Accent 3" w:uiPriority="47"/>
+    <w:lsdException w:name="List Table 3 Accent 3" w:uiPriority="48"/>
+    <w:lsdException w:name="List Table 4 Accent 3" w:uiPriority="49"/>
+    <w:lsdException w:name="List Table 5 Dark Accent 3" w:uiPriority="50"/>
+    <w:lsdException w:name="List Table 6 Colorful Accent 3" w:uiPriority="51"/>
+    <w:lsdException w:name="List Table 7 Colorful Accent 3" w:uiPriority="52"/>
+    <w:lsdException w:name="List Table 1 Light Accent 4" w:uiPriority="46"/>
+    <w:lsdException w:name="List Table 2 Accent 4" w:uiPriority="47"/>
+    <w:lsdException w:name="List Table 3 Accent 4" w:uiPriority="48"/>
+    <w:lsdException w:name="List Table 4 Accent 4" w:uiPriority="49"/>
+    <w:lsdException w:name="List Table 5 Dark Accent 4" w:uiPriority="50"/>
+    <w:lsdException w:name="List Table 6 Colorful Accent 4" w:uiPriority="51"/>
+    <w:lsdException w:name="List Table 7 Colorful Accent 4" w:uiPriority="52"/>
+    <w:lsdException w:name="List Table 1 Light Accent 5" w:uiPriority="46"/>
+    <w:lsdException w:name="List Table 2 Accent 5" w:uiPriority="47"/>
+    <w:lsdException w:name="List Table 3 Accent 5" w:uiPriority="48"/>
+    <w:lsdException w:name="List Table 4 Accent 5" w:uiPriority="49"/>
+    <w:lsdException w:name="List Table 5 Dark Accent 5" w:uiPriority="50"/>
+    <w:lsdException w:name="List Table 6 Colorful Accent 5" w:uiPriority="51"/>
+    <w:lsdException w:name="List Table 7 Colorful Accent 5" w:uiPriority="52"/>
+    <w:lsdException w:name="List Table 1 Light Accent 6" w:uiPriority="46"/>
+    <w:lsdException w:name="List Table 2 Accent 6" w:uiPriority="47"/>
+    <w:lsdException w:name="List Table 3 Accent 6" w:uiPriority="48"/>
+    <w:lsdException w:name="List Table 4 Accent 6" w:uiPriority="49"/>
+    <w:lsdException w:name="List Table 5 Dark Accent 6" w:uiPriority="50"/>
+    <w:lsdException w:name="List Table 6 Colorful Accent 6" w:uiPriority="51"/>
+    <w:lsdException w:name="List Table 7 Colorful Accent 6" w:uiPriority="52"/>
   </w:latentStyles>
   <w:style w:type="paragraph" w:default="1" w:styleId="Normal">
     <w:name w:val="Normal"/>
@@ -1978,357 +2121,7 @@
     <w:name w:val="Title A"/>
     <w:next w:val="Normal"/>
     <w:autoRedefine/>
-    <w:rsid w:val="00621FC8"/>
-    <w:pPr>
-      <w:jc w:val="center"/>
-      <w:outlineLvl w:val="0"/>
-    </w:pPr>
-    <w:rPr>
-      <w:rFonts w:ascii="Arial Bold" w:eastAsia="ヒラギノ角ゴ Pro W3" w:hAnsi="Arial Bold" w:cs="Times New Roman"/>
-      <w:smallCaps/>
-      <w:noProof/>
-      <w:color w:val="5F497A" w:themeColor="accent4" w:themeShade="BF"/>
-      <w:kern w:val="28"/>
-      <w:sz w:val="52"/>
-      <w:szCs w:val="20"/>
-    </w:rPr>
-  </w:style>
-  <w:style w:type="paragraph" w:customStyle="1" w:styleId="Subtitle1">
-    <w:name w:val="Subtitle1"/>
-    <w:next w:val="Normal"/>
-    <w:rsid w:val="00E37D8F"/>
-    <w:pPr>
-      <w:jc w:val="center"/>
-      <w:outlineLvl w:val="1"/>
-    </w:pPr>
-    <w:rPr>
-      <w:rFonts w:ascii="Arial Bold" w:eastAsia="ヒラギノ角ゴ Pro W3" w:hAnsi="Arial Bold" w:cs="Times New Roman"/>
-      <w:smallCaps/>
-      <w:color w:val="B30000"/>
-      <w:sz w:val="48"/>
-      <w:szCs w:val="20"/>
-    </w:rPr>
-  </w:style>
-  <w:style w:type="paragraph" w:customStyle="1" w:styleId="Heading1A">
-    <w:name w:val="Heading 1 A"/>
-    <w:next w:val="Normal"/>
-    <w:rsid w:val="00621FC8"/>
-    <w:pPr>
-      <w:keepNext/>
-      <w:pBdr>
-        <w:top w:val="single" w:sz="18" w:space="0" w:color="000000"/>
-        <w:left w:val="single" w:sz="18" w:space="0" w:color="000000"/>
-        <w:bottom w:val="single" w:sz="18" w:space="0" w:color="000000"/>
-        <w:right w:val="single" w:sz="18" w:space="0" w:color="000000"/>
-      </w:pBdr>
-      <w:shd w:val="clear" w:color="auto" w:fill="C2D69B"/>
-      <w:spacing w:before="240" w:after="120"/>
-      <w:jc w:val="center"/>
-      <w:outlineLvl w:val="0"/>
-    </w:pPr>
-    <w:rPr>
-      <w:rFonts w:ascii="Arial Bold" w:eastAsia="ヒラギノ角ゴ Pro W3" w:hAnsi="Arial Bold" w:cs="Times New Roman"/>
-      <w:smallCaps/>
-      <w:color w:val="000000"/>
-      <w:kern w:val="32"/>
-      <w:sz w:val="48"/>
-      <w:szCs w:val="20"/>
-    </w:rPr>
-  </w:style>
-  <w:style w:type="character" w:customStyle="1" w:styleId="Strong1">
-    <w:name w:val="Strong1"/>
-    <w:rsid w:val="00E37D8F"/>
-    <w:rPr>
-      <w:rFonts w:ascii="Arial Bold" w:eastAsia="ヒラギノ角ゴ Pro W3" w:hAnsi="Arial Bold"/>
-      <w:b w:val="0"/>
-      <w:i w:val="0"/>
-      <w:color w:val="B30000"/>
-      <w:sz w:val="28"/>
-      <w:u w:val="single"/>
-    </w:rPr>
-  </w:style>
-  <w:style w:type="numbering" w:customStyle="1" w:styleId="List1">
-    <w:name w:val="List 1"/>
-    <w:autoRedefine/>
-    <w:rsid w:val="00E37D8F"/>
-  </w:style>
-  <w:style w:type="paragraph" w:styleId="BalloonText">
-    <w:name w:val="Balloon Text"/>
-    <w:basedOn w:val="Normal"/>
-    <w:link w:val="BalloonTextChar"/>
-    <w:uiPriority w:val="99"/>
-    <w:semiHidden/>
-    <w:unhideWhenUsed/>
-    <w:rsid w:val="00E37D8F"/>
-    <w:rPr>
-      <w:rFonts w:ascii="Lucida Grande" w:hAnsi="Lucida Grande" w:cs="Lucida Grande"/>
-      <w:sz w:val="18"/>
-      <w:szCs w:val="18"/>
-    </w:rPr>
-  </w:style>
-  <w:style w:type="character" w:customStyle="1" w:styleId="BalloonTextChar">
-    <w:name w:val="Balloon Text Char"/>
-    <w:basedOn w:val="DefaultParagraphFont"/>
-    <w:link w:val="BalloonText"/>
-    <w:uiPriority w:val="99"/>
-    <w:semiHidden/>
-    <w:rsid w:val="00E37D8F"/>
-    <w:rPr>
-      <w:rFonts w:ascii="Lucida Grande" w:hAnsi="Lucida Grande" w:cs="Lucida Grande"/>
-      <w:sz w:val="18"/>
-      <w:szCs w:val="18"/>
-    </w:rPr>
-  </w:style>
-  <w:style w:type="paragraph" w:styleId="ListParagraph">
-    <w:name w:val="List Paragraph"/>
-    <w:basedOn w:val="Normal"/>
-    <w:uiPriority w:val="34"/>
-    <w:qFormat/>
-    <w:rsid w:val="008858AB"/>
-    <w:pPr>
-      <w:ind w:left="720"/>
-      <w:contextualSpacing/>
-    </w:pPr>
-  </w:style>
-</w:styles>
-</file>
-
-<file path=word/stylesWithEffects.xml><?xml version="1.0" encoding="utf-8"?>
-<w:styles xmlns:wpc="http://schemas.microsoft.com/office/word/2010/wordprocessingCanvas" xmlns:mc="http://schemas.openxmlformats.org/markup-compatibility/2006" xmlns:o="urn:schemas-microsoft-com:office:office" xmlns:r="http://schemas.openxmlformats.org/officeDocument/2006/relationships" xmlns:m="http://schemas.openxmlformats.org/officeDocument/2006/math" xmlns:v="urn:schemas-microsoft-com:vml" xmlns:wp14="http://schemas.microsoft.com/office/word/2010/wordprocessingDrawing" xmlns:wp="http://schemas.openxmlformats.org/drawingml/2006/wordprocessingDrawing" xmlns:w10="urn:schemas-microsoft-com:office:word" xmlns:w="http://schemas.openxmlformats.org/wordprocessingml/2006/main" xmlns:w14="http://schemas.microsoft.com/office/word/2010/wordml" xmlns:wpg="http://schemas.microsoft.com/office/word/2010/wordprocessingGroup" xmlns:wpi="http://schemas.microsoft.com/office/word/2010/wordprocessingInk" xmlns:wne="http://schemas.microsoft.com/office/word/2006/wordml" xmlns:wps="http://schemas.microsoft.com/office/word/2010/wordprocessingShape" mc:Ignorable="w14 wp14">
-  <w:docDefaults>
-    <w:rPrDefault>
-      <w:rPr>
-        <w:rFonts w:asciiTheme="minorHAnsi" w:eastAsiaTheme="minorEastAsia" w:hAnsiTheme="minorHAnsi" w:cstheme="minorBidi"/>
-        <w:sz w:val="24"/>
-        <w:szCs w:val="24"/>
-        <w:lang w:val="en-US" w:eastAsia="en-US" w:bidi="ar-SA"/>
-      </w:rPr>
-    </w:rPrDefault>
-    <w:pPrDefault/>
-  </w:docDefaults>
-  <w:latentStyles w:defLockedState="0" w:defUIPriority="99" w:defSemiHidden="1" w:defUnhideWhenUsed="1" w:defQFormat="0" w:count="267">
-    <w:lsdException w:name="Normal" w:semiHidden="0" w:uiPriority="0" w:unhideWhenUsed="0" w:qFormat="1"/>
-    <w:lsdException w:name="heading 1" w:semiHidden="0" w:uiPriority="9" w:unhideWhenUsed="0" w:qFormat="1"/>
-    <w:lsdException w:name="heading 2" w:uiPriority="9" w:qFormat="1"/>
-    <w:lsdException w:name="heading 3" w:uiPriority="9" w:qFormat="1"/>
-    <w:lsdException w:name="heading 4" w:uiPriority="9" w:qFormat="1"/>
-    <w:lsdException w:name="heading 5" w:uiPriority="9" w:qFormat="1"/>
-    <w:lsdException w:name="heading 6" w:uiPriority="9" w:qFormat="1"/>
-    <w:lsdException w:name="heading 7" w:uiPriority="9" w:qFormat="1"/>
-    <w:lsdException w:name="heading 8" w:uiPriority="9" w:qFormat="1"/>
-    <w:lsdException w:name="heading 9" w:uiPriority="9" w:qFormat="1"/>
-    <w:lsdException w:name="toc 1" w:uiPriority="39"/>
-    <w:lsdException w:name="toc 2" w:uiPriority="39"/>
-    <w:lsdException w:name="toc 3" w:uiPriority="39"/>
-    <w:lsdException w:name="toc 4" w:uiPriority="39"/>
-    <w:lsdException w:name="toc 5" w:uiPriority="39"/>
-    <w:lsdException w:name="toc 6" w:uiPriority="39"/>
-    <w:lsdException w:name="toc 7" w:uiPriority="39"/>
-    <w:lsdException w:name="toc 8" w:uiPriority="39"/>
-    <w:lsdException w:name="toc 9" w:uiPriority="39"/>
-    <w:lsdException w:name="caption" w:uiPriority="35" w:qFormat="1"/>
-    <w:lsdException w:name="Title" w:semiHidden="0" w:uiPriority="10" w:unhideWhenUsed="0" w:qFormat="1"/>
-    <w:lsdException w:name="Default Paragraph Font" w:uiPriority="1"/>
-    <w:lsdException w:name="Subtitle" w:semiHidden="0" w:uiPriority="11" w:unhideWhenUsed="0" w:qFormat="1"/>
-    <w:lsdException w:name="Strong" w:semiHidden="0" w:uiPriority="22" w:unhideWhenUsed="0" w:qFormat="1"/>
-    <w:lsdException w:name="Emphasis" w:semiHidden="0" w:uiPriority="20" w:unhideWhenUsed="0" w:qFormat="1"/>
-    <w:lsdException w:name="Table Grid" w:semiHidden="0" w:uiPriority="59" w:unhideWhenUsed="0"/>
-    <w:lsdException w:name="Placeholder Text" w:unhideWhenUsed="0"/>
-    <w:lsdException w:name="No Spacing" w:semiHidden="0" w:uiPriority="1" w:unhideWhenUsed="0" w:qFormat="1"/>
-    <w:lsdException w:name="Light Shading" w:semiHidden="0" w:uiPriority="60" w:unhideWhenUsed="0"/>
-    <w:lsdException w:name="Light List" w:semiHidden="0" w:uiPriority="61" w:unhideWhenUsed="0"/>
-    <w:lsdException w:name="Light Grid" w:semiHidden="0" w:uiPriority="62" w:unhideWhenUsed="0"/>
-    <w:lsdException w:name="Medium Shading 1" w:semiHidden="0" w:uiPriority="63" w:unhideWhenUsed="0"/>
-    <w:lsdException w:name="Medium Shading 2" w:semiHidden="0" w:uiPriority="64" w:unhideWhenUsed="0"/>
-    <w:lsdException w:name="Medium List 1" w:semiHidden="0" w:uiPriority="65" w:unhideWhenUsed="0"/>
-    <w:lsdException w:name="Medium List 2" w:semiHidden="0" w:uiPriority="66" w:unhideWhenUsed="0"/>
-    <w:lsdException w:name="Medium Grid 1" w:semiHidden="0" w:uiPriority="67" w:unhideWhenUsed="0"/>
-    <w:lsdException w:name="Medium Grid 2" w:semiHidden="0" w:uiPriority="68" w:unhideWhenUsed="0"/>
-    <w:lsdException w:name="Medium Grid 3" w:semiHidden="0" w:uiPriority="69" w:unhideWhenUsed="0"/>
-    <w:lsdException w:name="Dark List" w:semiHidden="0" w:uiPriority="70" w:unhideWhenUsed="0"/>
-    <w:lsdException w:name="Colorful Shading" w:semiHidden="0" w:uiPriority="71" w:unhideWhenUsed="0"/>
-    <w:lsdException w:name="Colorful List" w:semiHidden="0" w:uiPriority="72" w:unhideWhenUsed="0"/>
-    <w:lsdException w:name="Colorful Grid" w:semiHidden="0" w:uiPriority="73" w:unhideWhenUsed="0"/>
-    <w:lsdException w:name="Light Shading Accent 1" w:semiHidden="0" w:uiPriority="60" w:unhideWhenUsed="0"/>
-    <w:lsdException w:name="Light List Accent 1" w:semiHidden="0" w:uiPriority="61" w:unhideWhenUsed="0"/>
-    <w:lsdException w:name="Light Grid Accent 1" w:semiHidden="0" w:uiPriority="62" w:unhideWhenUsed="0"/>
-    <w:lsdException w:name="Medium Shading 1 Accent 1" w:semiHidden="0" w:uiPriority="63" w:unhideWhenUsed="0"/>
-    <w:lsdException w:name="Medium Shading 2 Accent 1" w:semiHidden="0" w:uiPriority="64" w:unhideWhenUsed="0"/>
-    <w:lsdException w:name="Medium List 1 Accent 1" w:semiHidden="0" w:uiPriority="65" w:unhideWhenUsed="0"/>
-    <w:lsdException w:name="Revision" w:unhideWhenUsed="0"/>
-    <w:lsdException w:name="List Paragraph" w:semiHidden="0" w:uiPriority="34" w:unhideWhenUsed="0" w:qFormat="1"/>
-    <w:lsdException w:name="Quote" w:semiHidden="0" w:uiPriority="29" w:unhideWhenUsed="0" w:qFormat="1"/>
-    <w:lsdException w:name="Intense Quote" w:semiHidden="0" w:uiPriority="30" w:unhideWhenUsed="0" w:qFormat="1"/>
-    <w:lsdException w:name="Medium List 2 Accent 1" w:semiHidden="0" w:uiPriority="66" w:unhideWhenUsed="0"/>
-    <w:lsdException w:name="Medium Grid 1 Accent 1" w:semiHidden="0" w:uiPriority="67" w:unhideWhenUsed="0"/>
-    <w:lsdException w:name="Medium Grid 2 Accent 1" w:semiHidden="0" w:uiPriority="68" w:unhideWhenUsed="0"/>
-    <w:lsdException w:name="Medium Grid 3 Accent 1" w:semiHidden="0" w:uiPriority="69" w:unhideWhenUsed="0"/>
-    <w:lsdException w:name="Dark List Accent 1" w:semiHidden="0" w:uiPriority="70" w:unhideWhenUsed="0"/>
-    <w:lsdException w:name="Colorful Shading Accent 1" w:semiHidden="0" w:uiPriority="71" w:unhideWhenUsed="0"/>
-    <w:lsdException w:name="Colorful List Accent 1" w:semiHidden="0" w:uiPriority="72" w:unhideWhenUsed="0"/>
-    <w:lsdException w:name="Colorful Grid Accent 1" w:semiHidden="0" w:uiPriority="73" w:unhideWhenUsed="0"/>
-    <w:lsdException w:name="Light Shading Accent 2" w:semiHidden="0" w:uiPriority="60" w:unhideWhenUsed="0"/>
-    <w:lsdException w:name="Light List Accent 2" w:semiHidden="0" w:uiPriority="61" w:unhideWhenUsed="0"/>
-    <w:lsdException w:name="Light Grid Accent 2" w:semiHidden="0" w:uiPriority="62" w:unhideWhenUsed="0"/>
-    <w:lsdException w:name="Medium Shading 1 Accent 2" w:semiHidden="0" w:uiPriority="63" w:unhideWhenUsed="0"/>
-    <w:lsdException w:name="Medium Shading 2 Accent 2" w:semiHidden="0" w:uiPriority="64" w:unhideWhenUsed="0"/>
-    <w:lsdException w:name="Medium List 1 Accent 2" w:semiHidden="0" w:uiPriority="65" w:unhideWhenUsed="0"/>
-    <w:lsdException w:name="Medium List 2 Accent 2" w:semiHidden="0" w:uiPriority="66" w:unhideWhenUsed="0"/>
-    <w:lsdException w:name="Medium Grid 1 Accent 2" w:semiHidden="0" w:uiPriority="67" w:unhideWhenUsed="0"/>
-    <w:lsdException w:name="Medium Grid 2 Accent 2" w:semiHidden="0" w:uiPriority="68" w:unhideWhenUsed="0"/>
-    <w:lsdException w:name="Medium Grid 3 Accent 2" w:semiHidden="0" w:uiPriority="69" w:unhideWhenUsed="0"/>
-    <w:lsdException w:name="Dark List Accent 2" w:semiHidden="0" w:uiPriority="70" w:unhideWhenUsed="0"/>
-    <w:lsdException w:name="Colorful Shading Accent 2" w:semiHidden="0" w:uiPriority="71" w:unhideWhenUsed="0"/>
-    <w:lsdException w:name="Colorful List Accent 2" w:semiHidden="0" w:uiPriority="72" w:unhideWhenUsed="0"/>
-    <w:lsdException w:name="Colorful Grid Accent 2" w:semiHidden="0" w:uiPriority="73" w:unhideWhenUsed="0"/>
-    <w:lsdException w:name="Light Shading Accent 3" w:semiHidden="0" w:uiPriority="60" w:unhideWhenUsed="0"/>
-    <w:lsdException w:name="Light List Accent 3" w:semiHidden="0" w:uiPriority="61" w:unhideWhenUsed="0"/>
-    <w:lsdException w:name="Light Grid Accent 3" w:semiHidden="0" w:uiPriority="62" w:unhideWhenUsed="0"/>
-    <w:lsdException w:name="Medium Shading 1 Accent 3" w:semiHidden="0" w:uiPriority="63" w:unhideWhenUsed="0"/>
-    <w:lsdException w:name="Medium Shading 2 Accent 3" w:semiHidden="0" w:uiPriority="64" w:unhideWhenUsed="0"/>
-    <w:lsdException w:name="Medium List 1 Accent 3" w:semiHidden="0" w:uiPriority="65" w:unhideWhenUsed="0"/>
-    <w:lsdException w:name="Medium List 2 Accent 3" w:semiHidden="0" w:uiPriority="66" w:unhideWhenUsed="0"/>
-    <w:lsdException w:name="Medium Grid 1 Accent 3" w:semiHidden="0" w:uiPriority="67" w:unhideWhenUsed="0"/>
-    <w:lsdException w:name="Medium Grid 2 Accent 3" w:semiHidden="0" w:uiPriority="68" w:unhideWhenUsed="0"/>
-    <w:lsdException w:name="Medium Grid 3 Accent 3" w:semiHidden="0" w:uiPriority="69" w:unhideWhenUsed="0"/>
-    <w:lsdException w:name="Dark List Accent 3" w:semiHidden="0" w:uiPriority="70" w:unhideWhenUsed="0"/>
-    <w:lsdException w:name="Colorful Shading Accent 3" w:semiHidden="0" w:uiPriority="71" w:unhideWhenUsed="0"/>
-    <w:lsdException w:name="Colorful List Accent 3" w:semiHidden="0" w:uiPriority="72" w:unhideWhenUsed="0"/>
-    <w:lsdException w:name="Colorful Grid Accent 3" w:semiHidden="0" w:uiPriority="73" w:unhideWhenUsed="0"/>
-    <w:lsdException w:name="Light Shading Accent 4" w:semiHidden="0" w:uiPriority="60" w:unhideWhenUsed="0"/>
-    <w:lsdException w:name="Light List Accent 4" w:semiHidden="0" w:uiPriority="61" w:unhideWhenUsed="0"/>
-    <w:lsdException w:name="Light Grid Accent 4" w:semiHidden="0" w:uiPriority="62" w:unhideWhenUsed="0"/>
-    <w:lsdException w:name="Medium Shading 1 Accent 4" w:semiHidden="0" w:uiPriority="63" w:unhideWhenUsed="0"/>
-    <w:lsdException w:name="Medium Shading 2 Accent 4" w:semiHidden="0" w:uiPriority="64" w:unhideWhenUsed="0"/>
-    <w:lsdException w:name="Medium List 1 Accent 4" w:semiHidden="0" w:uiPriority="65" w:unhideWhenUsed="0"/>
-    <w:lsdException w:name="Medium List 2 Accent 4" w:semiHidden="0" w:uiPriority="66" w:unhideWhenUsed="0"/>
-    <w:lsdException w:name="Medium Grid 1 Accent 4" w:semiHidden="0" w:uiPriority="67" w:unhideWhenUsed="0"/>
-    <w:lsdException w:name="Medium Grid 2 Accent 4" w:semiHidden="0" w:uiPriority="68" w:unhideWhenUsed="0"/>
-    <w:lsdException w:name="Medium Grid 3 Accent 4" w:semiHidden="0" w:uiPriority="69" w:unhideWhenUsed="0"/>
-    <w:lsdException w:name="Dark List Accent 4" w:semiHidden="0" w:uiPriority="70" w:unhideWhenUsed="0"/>
-    <w:lsdException w:name="Colorful Shading Accent 4" w:semiHidden="0" w:uiPriority="71" w:unhideWhenUsed="0"/>
-    <w:lsdException w:name="Colorful List Accent 4" w:semiHidden="0" w:uiPriority="72" w:unhideWhenUsed="0"/>
-    <w:lsdException w:name="Colorful Grid Accent 4" w:semiHidden="0" w:uiPriority="73" w:unhideWhenUsed="0"/>
-    <w:lsdException w:name="Light Shading Accent 5" w:semiHidden="0" w:uiPriority="60" w:unhideWhenUsed="0"/>
-    <w:lsdException w:name="Light List Accent 5" w:semiHidden="0" w:uiPriority="61" w:unhideWhenUsed="0"/>
-    <w:lsdException w:name="Light Grid Accent 5" w:semiHidden="0" w:uiPriority="62" w:unhideWhenUsed="0"/>
-    <w:lsdException w:name="Medium Shading 1 Accent 5" w:semiHidden="0" w:uiPriority="63" w:unhideWhenUsed="0"/>
-    <w:lsdException w:name="Medium Shading 2 Accent 5" w:semiHidden="0" w:uiPriority="64" w:unhideWhenUsed="0"/>
-    <w:lsdException w:name="Medium List 1 Accent 5" w:semiHidden="0" w:uiPriority="65" w:unhideWhenUsed="0"/>
-    <w:lsdException w:name="Medium List 2 Accent 5" w:semiHidden="0" w:uiPriority="66" w:unhideWhenUsed="0"/>
-    <w:lsdException w:name="Medium Grid 1 Accent 5" w:semiHidden="0" w:uiPriority="67" w:unhideWhenUsed="0"/>
-    <w:lsdException w:name="Medium Grid 2 Accent 5" w:semiHidden="0" w:uiPriority="68" w:unhideWhenUsed="0"/>
-    <w:lsdException w:name="Medium Grid 3 Accent 5" w:semiHidden="0" w:uiPriority="69" w:unhideWhenUsed="0"/>
-    <w:lsdException w:name="Dark List Accent 5" w:semiHidden="0" w:uiPriority="70" w:unhideWhenUsed="0"/>
-    <w:lsdException w:name="Colorful Shading Accent 5" w:semiHidden="0" w:uiPriority="71" w:unhideWhenUsed="0"/>
-    <w:lsdException w:name="Colorful List Accent 5" w:semiHidden="0" w:uiPriority="72" w:unhideWhenUsed="0"/>
-    <w:lsdException w:name="Colorful Grid Accent 5" w:semiHidden="0" w:uiPriority="73" w:unhideWhenUsed="0"/>
-    <w:lsdException w:name="Light Shading Accent 6" w:semiHidden="0" w:uiPriority="60" w:unhideWhenUsed="0"/>
-    <w:lsdException w:name="Light List Accent 6" w:semiHidden="0" w:uiPriority="61" w:unhideWhenUsed="0"/>
-    <w:lsdException w:name="Light Grid Accent 6" w:semiHidden="0" w:uiPriority="62" w:unhideWhenUsed="0"/>
-    <w:lsdException w:name="Medium Shading 1 Accent 6" w:semiHidden="0" w:uiPriority="63" w:unhideWhenUsed="0"/>
-    <w:lsdException w:name="Medium Shading 2 Accent 6" w:semiHidden="0" w:uiPriority="64" w:unhideWhenUsed="0"/>
-    <w:lsdException w:name="Medium List 1 Accent 6" w:semiHidden="0" w:uiPriority="65" w:unhideWhenUsed="0"/>
-    <w:lsdException w:name="Medium List 2 Accent 6" w:semiHidden="0" w:uiPriority="66" w:unhideWhenUsed="0"/>
-    <w:lsdException w:name="Medium Grid 1 Accent 6" w:semiHidden="0" w:uiPriority="67" w:unhideWhenUsed="0"/>
-    <w:lsdException w:name="Medium Grid 2 Accent 6" w:semiHidden="0" w:uiPriority="68" w:unhideWhenUsed="0"/>
-    <w:lsdException w:name="Medium Grid 3 Accent 6" w:semiHidden="0" w:uiPriority="69" w:unhideWhenUsed="0"/>
-    <w:lsdException w:name="Dark List Accent 6" w:semiHidden="0" w:uiPriority="70" w:unhideWhenUsed="0"/>
-    <w:lsdException w:name="Colorful Shading Accent 6" w:semiHidden="0" w:uiPriority="71" w:unhideWhenUsed="0"/>
-    <w:lsdException w:name="Colorful List Accent 6" w:semiHidden="0" w:uiPriority="72" w:unhideWhenUsed="0"/>
-    <w:lsdException w:name="Colorful Grid Accent 6" w:semiHidden="0" w:uiPriority="73" w:unhideWhenUsed="0"/>
-    <w:lsdException w:name="Subtle Emphasis" w:semiHidden="0" w:uiPriority="19" w:unhideWhenUsed="0" w:qFormat="1"/>
-    <w:lsdException w:name="Intense Emphasis" w:semiHidden="0" w:uiPriority="21" w:unhideWhenUsed="0" w:qFormat="1"/>
-    <w:lsdException w:name="Subtle Reference" w:semiHidden="0" w:uiPriority="31" w:unhideWhenUsed="0" w:qFormat="1"/>
-    <w:lsdException w:name="Intense Reference" w:semiHidden="0" w:uiPriority="32" w:unhideWhenUsed="0" w:qFormat="1"/>
-    <w:lsdException w:name="Book Title" w:semiHidden="0" w:uiPriority="33" w:unhideWhenUsed="0" w:qFormat="1"/>
-    <w:lsdException w:name="Bibliography" w:uiPriority="37"/>
-    <w:lsdException w:name="TOC Heading" w:uiPriority="39" w:qFormat="1"/>
-  </w:latentStyles>
-  <w:style w:type="paragraph" w:default="1" w:styleId="Normal">
-    <w:name w:val="Normal"/>
-    <w:qFormat/>
-  </w:style>
-  <w:style w:type="character" w:default="1" w:styleId="DefaultParagraphFont">
-    <w:name w:val="Default Paragraph Font"/>
-    <w:uiPriority w:val="1"/>
-    <w:semiHidden/>
-    <w:unhideWhenUsed/>
-  </w:style>
-  <w:style w:type="table" w:default="1" w:styleId="TableNormal">
-    <w:name w:val="Normal Table"/>
-    <w:uiPriority w:val="99"/>
-    <w:semiHidden/>
-    <w:unhideWhenUsed/>
-    <w:tblPr>
-      <w:tblInd w:w="0" w:type="dxa"/>
-      <w:tblCellMar>
-        <w:top w:w="0" w:type="dxa"/>
-        <w:left w:w="108" w:type="dxa"/>
-        <w:bottom w:w="0" w:type="dxa"/>
-        <w:right w:w="108" w:type="dxa"/>
-      </w:tblCellMar>
-    </w:tblPr>
-  </w:style>
-  <w:style w:type="numbering" w:default="1" w:styleId="NoList">
-    <w:name w:val="No List"/>
-    <w:uiPriority w:val="99"/>
-    <w:semiHidden/>
-    <w:unhideWhenUsed/>
-  </w:style>
-  <w:style w:type="paragraph" w:styleId="NormalWeb">
-    <w:name w:val="Normal (Web)"/>
-    <w:basedOn w:val="Normal"/>
-    <w:uiPriority w:val="99"/>
-    <w:semiHidden/>
-    <w:unhideWhenUsed/>
-    <w:rsid w:val="00576D1F"/>
-    <w:pPr>
-      <w:spacing w:before="100" w:beforeAutospacing="1" w:after="100" w:afterAutospacing="1"/>
-    </w:pPr>
-    <w:rPr>
-      <w:rFonts w:ascii="Times" w:hAnsi="Times" w:cs="Times New Roman"/>
-      <w:sz w:val="20"/>
-      <w:szCs w:val="20"/>
-    </w:rPr>
-  </w:style>
-  <w:style w:type="character" w:styleId="Strong">
-    <w:name w:val="Strong"/>
-    <w:basedOn w:val="DefaultParagraphFont"/>
-    <w:uiPriority w:val="22"/>
-    <w:qFormat/>
-    <w:rsid w:val="00576D1F"/>
-    <w:rPr>
-      <w:b/>
-      <w:bCs/>
-    </w:rPr>
-  </w:style>
-  <w:style w:type="character" w:styleId="Emphasis">
-    <w:name w:val="Emphasis"/>
-    <w:basedOn w:val="DefaultParagraphFont"/>
-    <w:uiPriority w:val="20"/>
-    <w:qFormat/>
-    <w:rsid w:val="00576D1F"/>
-    <w:rPr>
-      <w:i/>
-      <w:iCs/>
-    </w:rPr>
-  </w:style>
-  <w:style w:type="character" w:customStyle="1" w:styleId="domtooltips">
-    <w:name w:val="domtooltips"/>
-    <w:basedOn w:val="DefaultParagraphFont"/>
-    <w:rsid w:val="00576D1F"/>
-  </w:style>
-  <w:style w:type="character" w:customStyle="1" w:styleId="apple-converted-space">
-    <w:name w:val="apple-converted-space"/>
-    <w:basedOn w:val="DefaultParagraphFont"/>
-    <w:rsid w:val="00576D1F"/>
-  </w:style>
-  <w:style w:type="paragraph" w:customStyle="1" w:styleId="TitleA">
-    <w:name w:val="Title A"/>
-    <w:next w:val="Normal"/>
-    <w:autoRedefine/>
-    <w:rsid w:val="00621FC8"/>
+    <w:rsid w:val="00071B8A"/>
     <w:pPr>
       <w:jc w:val="center"/>
       <w:outlineLvl w:val="0"/>
@@ -2768,7 +2561,7 @@
 </file>
 
 <file path=customXml/itemProps1.xml><?xml version="1.0" encoding="utf-8"?>
-<ds:datastoreItem xmlns:ds="http://schemas.openxmlformats.org/officeDocument/2006/customXml" ds:itemID="{8DBC599A-6331-450B-A13C-8FF680070D45}">
+<ds:datastoreItem xmlns:ds="http://schemas.openxmlformats.org/officeDocument/2006/customXml" ds:itemID="{F1541BDA-B805-44A0-84B1-73541EE049A7}">
   <ds:schemaRefs>
     <ds:schemaRef ds:uri="http://schemas.openxmlformats.org/officeDocument/2006/bibliography"/>
   </ds:schemaRefs>

</xml_diff>